<commit_message>
Se añade caso de prueba CU1 y pruebas de carga
</commit_message>
<xml_diff>
--- a/Documentos proyecto San Ambiente/Fase1/Casos de uso/Traspaso y comunicacion/Casos de Uso REQ1y2.docx
+++ b/Documentos proyecto San Ambiente/Fase1/Casos de uso/Traspaso y comunicacion/Casos de Uso REQ1y2.docx
@@ -401,23 +401,7 @@
                 <w:sz w:val="24"/>
                 <w:szCs w:val="24"/>
               </w:rPr>
-              <w:t xml:space="preserve">El sistema debe permitir el enlace y transferencia de datos de los </w:t>
-            </w:r>
-            <w:proofErr w:type="spellStart"/>
-            <w:r>
-              <w:rPr>
-                <w:sz w:val="24"/>
-                <w:szCs w:val="24"/>
-              </w:rPr>
-              <w:t>datalogger</w:t>
-            </w:r>
-            <w:proofErr w:type="spellEnd"/>
-            <w:r>
-              <w:rPr>
-                <w:sz w:val="24"/>
-                <w:szCs w:val="24"/>
-              </w:rPr>
-              <w:t xml:space="preserve"> mediante Internet.</w:t>
+              <w:t>El sistema debe permitir el enlace y transferencia de datos de los datalogger mediante Internet.</w:t>
             </w:r>
           </w:p>
         </w:tc>
@@ -3225,7 +3209,6 @@
               </w:rPr>
               <w:t xml:space="preserve"> </w:t>
             </w:r>
-            <w:proofErr w:type="spellStart"/>
             <w:r>
               <w:rPr>
                 <w:sz w:val="24"/>
@@ -3238,15 +3221,7 @@
                 <w:sz w:val="24"/>
                 <w:szCs w:val="24"/>
               </w:rPr>
-              <w:t>b</w:t>
-            </w:r>
-            <w:proofErr w:type="spellEnd"/>
-            <w:r>
-              <w:rPr>
-                <w:sz w:val="24"/>
-                <w:szCs w:val="24"/>
-              </w:rPr>
-              <w:t xml:space="preserve"> </w:t>
+              <w:t xml:space="preserve">b </w:t>
             </w:r>
           </w:p>
         </w:tc>
@@ -8797,8 +8772,6 @@
               </w:rPr>
               <w:t>27</w:t>
             </w:r>
-            <w:bookmarkStart w:id="0" w:name="_GoBack"/>
-            <w:bookmarkEnd w:id="0"/>
           </w:p>
         </w:tc>
         <w:tc>
@@ -16012,23 +15985,7 @@
                 <w:sz w:val="24"/>
                 <w:szCs w:val="24"/>
               </w:rPr>
-              <w:t xml:space="preserve"> “</w:t>
-            </w:r>
-            <w:proofErr w:type="gramStart"/>
-            <w:r>
-              <w:rPr>
-                <w:sz w:val="24"/>
-                <w:szCs w:val="24"/>
-              </w:rPr>
-              <w:t>Ciudad  actualizada</w:t>
-            </w:r>
-            <w:proofErr w:type="gramEnd"/>
-            <w:r>
-              <w:rPr>
-                <w:sz w:val="24"/>
-                <w:szCs w:val="24"/>
-              </w:rPr>
-              <w:t xml:space="preserve"> correctamente”</w:t>
+              <w:t xml:space="preserve"> “Ciudad  actualizada correctamente”</w:t>
             </w:r>
           </w:p>
         </w:tc>
@@ -17384,29 +17341,13 @@
               <w:lastRenderedPageBreak/>
               <w:t xml:space="preserve">(Valor </w:t>
             </w:r>
-            <w:proofErr w:type="gramStart"/>
-            <w:r>
-              <w:rPr>
-                <w:sz w:val="24"/>
-                <w:szCs w:val="24"/>
-              </w:rPr>
-              <w:t>numérico</w:t>
-            </w:r>
-            <w:r>
-              <w:rPr>
-                <w:sz w:val="24"/>
-                <w:szCs w:val="24"/>
-              </w:rPr>
-              <w:t xml:space="preserve"> </w:t>
-            </w:r>
-            <w:r>
-              <w:rPr>
-                <w:sz w:val="24"/>
-                <w:szCs w:val="24"/>
-              </w:rPr>
-              <w:t>)</w:t>
-            </w:r>
-            <w:proofErr w:type="gramEnd"/>
+            <w:r>
+              <w:rPr>
+                <w:sz w:val="24"/>
+                <w:szCs w:val="24"/>
+              </w:rPr>
+              <w:t>numérico)</w:t>
+            </w:r>
             <w:r>
               <w:rPr>
                 <w:sz w:val="24"/>
@@ -19688,15 +19629,13 @@
               </w:rPr>
               <w:t xml:space="preserve">El usuario oprime el </w:t>
             </w:r>
-            <w:proofErr w:type="gramStart"/>
-            <w:r>
-              <w:rPr>
-                <w:sz w:val="24"/>
-                <w:szCs w:val="24"/>
-              </w:rPr>
-              <w:t>botón nueva</w:t>
-            </w:r>
-            <w:proofErr w:type="gramEnd"/>
+            <w:r>
+              <w:rPr>
+                <w:sz w:val="24"/>
+                <w:szCs w:val="24"/>
+              </w:rPr>
+              <w:t>botón nuevo</w:t>
+            </w:r>
             <w:r>
               <w:rPr>
                 <w:sz w:val="24"/>
@@ -19704,6 +19643,13 @@
               </w:rPr>
               <w:t xml:space="preserve"> alerta</w:t>
             </w:r>
+            <w:r>
+              <w:rPr>
+                <w:sz w:val="24"/>
+                <w:szCs w:val="24"/>
+              </w:rPr>
+              <w:t>.</w:t>
+            </w:r>
           </w:p>
         </w:tc>
         <w:tc>
@@ -20108,17 +20054,8 @@
                 <w:sz w:val="24"/>
                 <w:szCs w:val="24"/>
               </w:rPr>
-              <w:t xml:space="preserve">(Fax - Email – </w:t>
-            </w:r>
-            <w:proofErr w:type="gramStart"/>
-            <w:r>
-              <w:rPr>
-                <w:sz w:val="24"/>
-                <w:szCs w:val="24"/>
-              </w:rPr>
-              <w:t>SMS )</w:t>
-            </w:r>
-            <w:proofErr w:type="gramEnd"/>
+              <w:t>(Fax - Email – SMS )</w:t>
+            </w:r>
           </w:p>
         </w:tc>
         <w:tc>
@@ -20294,7 +20231,6 @@
       <w:tr>
         <w:tc>
           <w:tcPr>
-            <w:cnfStyle w:val="001000000000" w:firstRow="0" w:lastRow="0" w:firstColumn="1" w:lastColumn="0" w:oddVBand="0" w:evenVBand="0" w:oddHBand="0" w:evenHBand="0" w:firstRowFirstColumn="0" w:firstRowLastColumn="0" w:lastRowFirstColumn="0" w:lastRowLastColumn="0"/>
             <w:tcW w:w="541" w:type="dxa"/>
           </w:tcPr>
           <w:p>
@@ -20303,6 +20239,7 @@
               <w:spacing w:line="360" w:lineRule="auto"/>
               <w:ind w:left="0"/>
               <w:jc w:val="center"/>
+              <w:cnfStyle w:val="001000000000" w:firstRow="0" w:lastRow="0" w:firstColumn="1" w:lastColumn="0" w:oddVBand="0" w:evenVBand="0" w:oddHBand="0" w:evenHBand="0" w:firstRowFirstColumn="0" w:firstRowLastColumn="0" w:lastRowFirstColumn="0" w:lastRowLastColumn="0"/>
               <w:rPr>
                 <w:sz w:val="24"/>
                 <w:szCs w:val="24"/>
@@ -20318,7 +20255,6 @@
             <w:pPr>
               <w:pStyle w:val="Prrafodelista"/>
               <w:ind w:left="0"/>
-              <w:cnfStyle w:val="000000000000" w:firstRow="0" w:lastRow="0" w:firstColumn="0" w:lastColumn="0" w:oddVBand="0" w:evenVBand="0" w:oddHBand="0" w:evenHBand="0" w:firstRowFirstColumn="0" w:firstRowLastColumn="0" w:lastRowFirstColumn="0" w:lastRowLastColumn="0"/>
               <w:rPr>
                 <w:sz w:val="24"/>
                 <w:szCs w:val="24"/>
@@ -20335,7 +20271,6 @@
               <w:pStyle w:val="Prrafodelista"/>
               <w:ind w:left="0"/>
               <w:jc w:val="center"/>
-              <w:cnfStyle w:val="000000000000" w:firstRow="0" w:lastRow="0" w:firstColumn="0" w:lastColumn="0" w:oddVBand="0" w:evenVBand="0" w:oddHBand="0" w:evenHBand="0" w:firstRowFirstColumn="0" w:firstRowLastColumn="0" w:lastRowFirstColumn="0" w:lastRowLastColumn="0"/>
               <w:rPr>
                 <w:b/>
                 <w:sz w:val="24"/>
@@ -20360,7 +20295,6 @@
             <w:pPr>
               <w:pStyle w:val="Prrafodelista"/>
               <w:ind w:left="0"/>
-              <w:cnfStyle w:val="000000000000" w:firstRow="0" w:lastRow="0" w:firstColumn="0" w:lastColumn="0" w:oddVBand="0" w:evenVBand="0" w:oddHBand="0" w:evenHBand="0" w:firstRowFirstColumn="0" w:firstRowLastColumn="0" w:lastRowFirstColumn="0" w:lastRowLastColumn="0"/>
               <w:rPr>
                 <w:sz w:val="24"/>
                 <w:szCs w:val="24"/>
@@ -20373,15 +20307,15 @@
               </w:rPr>
               <w:t xml:space="preserve">Se muestra en la cuadrícula donde están listados </w:t>
             </w:r>
-            <w:proofErr w:type="gramStart"/>
-            <w:r>
-              <w:rPr>
-                <w:sz w:val="24"/>
-                <w:szCs w:val="24"/>
-              </w:rPr>
-              <w:t>todas los alertas creadas</w:t>
-            </w:r>
-            <w:proofErr w:type="gramEnd"/>
+            <w:r>
+              <w:rPr>
+                <w:sz w:val="24"/>
+                <w:szCs w:val="24"/>
+              </w:rPr>
+              <w:t>todas las alertas creadas</w:t>
+            </w:r>
+            <w:bookmarkStart w:id="0" w:name="_GoBack"/>
+            <w:bookmarkEnd w:id="0"/>
             <w:r>
               <w:rPr>
                 <w:sz w:val="24"/>
@@ -22244,30 +22178,14 @@
                 <w:sz w:val="24"/>
                 <w:szCs w:val="24"/>
               </w:rPr>
-              <w:t xml:space="preserve">na </w:t>
-            </w:r>
-            <w:proofErr w:type="gramStart"/>
-            <w:r>
-              <w:rPr>
-                <w:sz w:val="24"/>
-                <w:szCs w:val="24"/>
-              </w:rPr>
-              <w:t xml:space="preserve">escala </w:t>
-            </w:r>
-            <w:r>
-              <w:rPr>
-                <w:sz w:val="24"/>
-                <w:szCs w:val="24"/>
-              </w:rPr>
-              <w:t xml:space="preserve"> de</w:t>
-            </w:r>
-            <w:proofErr w:type="gramEnd"/>
-            <w:r>
-              <w:rPr>
-                <w:sz w:val="24"/>
-                <w:szCs w:val="24"/>
-              </w:rPr>
-              <w:t xml:space="preserve"> tiempos a partir de 1 minuto</w:t>
+              <w:t xml:space="preserve">na escala </w:t>
+            </w:r>
+            <w:r>
+              <w:rPr>
+                <w:sz w:val="24"/>
+                <w:szCs w:val="24"/>
+              </w:rPr>
+              <w:t xml:space="preserve"> de tiempos a partir de 1 minuto</w:t>
             </w:r>
             <w:r>
               <w:rPr>
@@ -23012,23 +22930,7 @@
                 <w:sz w:val="24"/>
                 <w:szCs w:val="24"/>
               </w:rPr>
-              <w:t xml:space="preserve">Se muestra en la cuadrícula donde están listados </w:t>
-            </w:r>
-            <w:proofErr w:type="gramStart"/>
-            <w:r>
-              <w:rPr>
-                <w:sz w:val="24"/>
-                <w:szCs w:val="24"/>
-              </w:rPr>
-              <w:t>todas los tiempos</w:t>
-            </w:r>
-            <w:proofErr w:type="gramEnd"/>
-            <w:r>
-              <w:rPr>
-                <w:sz w:val="24"/>
-                <w:szCs w:val="24"/>
-              </w:rPr>
-              <w:t xml:space="preserve"> creadas.</w:t>
+              <w:t>Se muestra en la cuadrícula donde están listados todas los tiempos creadas.</w:t>
             </w:r>
           </w:p>
         </w:tc>
@@ -25135,17 +25037,8 @@
                 <w:sz w:val="24"/>
                 <w:szCs w:val="24"/>
               </w:rPr>
-              <w:t xml:space="preserve">El usuario ingresa contraseña diferente a las reglas (1mayuscula 1numero, min 7 </w:t>
-            </w:r>
-            <w:proofErr w:type="spellStart"/>
-            <w:r>
-              <w:rPr>
-                <w:sz w:val="24"/>
-                <w:szCs w:val="24"/>
-              </w:rPr>
-              <w:t>digitos</w:t>
-            </w:r>
-            <w:proofErr w:type="spellEnd"/>
+              <w:t>El usuario ingresa contraseña diferente a las reglas (1mayuscula 1numero, min 7 digitos</w:t>
+            </w:r>
           </w:p>
         </w:tc>
       </w:tr>
@@ -25622,6 +25515,7 @@
     <w:lsdException w:name="HTML Sample" w:semiHidden="1" w:unhideWhenUsed="1"/>
     <w:lsdException w:name="HTML Typewriter" w:semiHidden="1" w:unhideWhenUsed="1"/>
     <w:lsdException w:name="HTML Variable" w:semiHidden="1" w:unhideWhenUsed="1"/>
+    <w:lsdException w:name="Normal Table" w:semiHidden="1" w:unhideWhenUsed="1"/>
     <w:lsdException w:name="annotation subject" w:semiHidden="1" w:unhideWhenUsed="1"/>
     <w:lsdException w:name="No List" w:semiHidden="1" w:unhideWhenUsed="1"/>
     <w:lsdException w:name="Outline List 1" w:semiHidden="1" w:unhideWhenUsed="1"/>
@@ -25668,8 +25562,10 @@
     <w:lsdException w:name="Table Subtle 2" w:semiHidden="1" w:unhideWhenUsed="1"/>
     <w:lsdException w:name="Table Web 1" w:semiHidden="1" w:unhideWhenUsed="1"/>
     <w:lsdException w:name="Table Web 2" w:semiHidden="1" w:unhideWhenUsed="1"/>
+    <w:lsdException w:name="Table Web 3" w:semiHidden="1" w:unhideWhenUsed="1"/>
     <w:lsdException w:name="Balloon Text" w:semiHidden="1" w:unhideWhenUsed="1"/>
     <w:lsdException w:name="Table Grid" w:uiPriority="39"/>
+    <w:lsdException w:name="Table Theme" w:semiHidden="1" w:unhideWhenUsed="1"/>
     <w:lsdException w:name="Placeholder Text" w:semiHidden="1"/>
     <w:lsdException w:name="No Spacing" w:uiPriority="1" w:qFormat="1"/>
     <w:lsdException w:name="Light Shading" w:uiPriority="60"/>
@@ -26440,7 +26336,7 @@
 </file>
 
 <file path=customXml/itemProps1.xml><?xml version="1.0" encoding="utf-8"?>
-<ds:datastoreItem xmlns:ds="http://schemas.openxmlformats.org/officeDocument/2006/customXml" ds:itemID="{F3CFF140-F833-44B1-9766-B79E4377B268}">
+<ds:datastoreItem xmlns:ds="http://schemas.openxmlformats.org/officeDocument/2006/customXml" ds:itemID="{10CCE5F5-E173-4D1A-9723-6E64E351A0C7}">
   <ds:schemaRefs>
     <ds:schemaRef ds:uri="http://schemas.openxmlformats.org/officeDocument/2006/bibliography"/>
   </ds:schemaRefs>

</xml_diff>

<commit_message>
Se actualizan casos de uso.. Campo aprobacion
</commit_message>
<xml_diff>
--- a/Documentos proyecto San Ambiente/Fase1/Casos de uso/Traspaso y comunicacion/Casos de Uso REQ1y2.docx
+++ b/Documentos proyecto San Ambiente/Fase1/Casos de uso/Traspaso y comunicacion/Casos de Uso REQ1y2.docx
@@ -68,22 +68,23 @@
         <w:tblLook w:val="04A0" w:firstRow="1" w:lastRow="0" w:firstColumn="1" w:lastColumn="0" w:noHBand="0" w:noVBand="1"/>
       </w:tblPr>
       <w:tblGrid>
-        <w:gridCol w:w="1960"/>
-        <w:gridCol w:w="1151"/>
-        <w:gridCol w:w="1070"/>
-        <w:gridCol w:w="1002"/>
-        <w:gridCol w:w="486"/>
-        <w:gridCol w:w="1063"/>
-        <w:gridCol w:w="1452"/>
+        <w:gridCol w:w="1984"/>
+        <w:gridCol w:w="1165"/>
+        <w:gridCol w:w="1083"/>
+        <w:gridCol w:w="1015"/>
+        <w:gridCol w:w="491"/>
+        <w:gridCol w:w="1079"/>
+        <w:gridCol w:w="1470"/>
       </w:tblGrid>
       <w:tr>
         <w:trPr>
           <w:cnfStyle w:val="100000000000" w:firstRow="1" w:lastRow="0" w:firstColumn="0" w:lastColumn="0" w:oddVBand="0" w:evenVBand="0" w:oddHBand="0" w:evenHBand="0" w:firstRowFirstColumn="0" w:firstRowLastColumn="0" w:lastRowFirstColumn="0" w:lastRowLastColumn="0"/>
+          <w:trHeight w:val="427"/>
         </w:trPr>
         <w:tc>
           <w:tcPr>
             <w:cnfStyle w:val="001000000000" w:firstRow="0" w:lastRow="0" w:firstColumn="1" w:lastColumn="0" w:oddVBand="0" w:evenVBand="0" w:oddHBand="0" w:evenHBand="0" w:firstRowFirstColumn="0" w:firstRowLastColumn="0" w:lastRowFirstColumn="0" w:lastRowLastColumn="0"/>
-            <w:tcW w:w="1960" w:type="dxa"/>
+            <w:tcW w:w="1984" w:type="dxa"/>
           </w:tcPr>
           <w:p>
             <w:pPr>
@@ -107,7 +108,7 @@
         </w:tc>
         <w:tc>
           <w:tcPr>
-            <w:tcW w:w="4772" w:type="dxa"/>
+            <w:tcW w:w="4833" w:type="dxa"/>
             <w:gridSpan w:val="5"/>
           </w:tcPr>
           <w:p>
@@ -139,7 +140,7 @@
         </w:tc>
         <w:tc>
           <w:tcPr>
-            <w:tcW w:w="1452" w:type="dxa"/>
+            <w:tcW w:w="1470" w:type="dxa"/>
           </w:tcPr>
           <w:p>
             <w:pPr>
@@ -166,10 +167,13 @@
         </w:tc>
       </w:tr>
       <w:tr>
-        <w:tc>
-          <w:tcPr>
-            <w:cnfStyle w:val="001000000000" w:firstRow="0" w:lastRow="0" w:firstColumn="1" w:lastColumn="0" w:oddVBand="0" w:evenVBand="0" w:oddHBand="0" w:evenHBand="0" w:firstRowFirstColumn="0" w:firstRowLastColumn="0" w:lastRowFirstColumn="0" w:lastRowLastColumn="0"/>
-            <w:tcW w:w="1960" w:type="dxa"/>
+        <w:trPr>
+          <w:trHeight w:val="443"/>
+        </w:trPr>
+        <w:tc>
+          <w:tcPr>
+            <w:cnfStyle w:val="001000000000" w:firstRow="0" w:lastRow="0" w:firstColumn="1" w:lastColumn="0" w:oddVBand="0" w:evenVBand="0" w:oddHBand="0" w:evenHBand="0" w:firstRowFirstColumn="0" w:firstRowLastColumn="0" w:lastRowFirstColumn="0" w:lastRowLastColumn="0"/>
+            <w:tcW w:w="1984" w:type="dxa"/>
           </w:tcPr>
           <w:p>
             <w:pPr>
@@ -193,7 +197,7 @@
         </w:tc>
         <w:tc>
           <w:tcPr>
-            <w:tcW w:w="6224" w:type="dxa"/>
+            <w:tcW w:w="6303" w:type="dxa"/>
             <w:gridSpan w:val="6"/>
           </w:tcPr>
           <w:p>
@@ -218,10 +222,13 @@
         </w:tc>
       </w:tr>
       <w:tr>
-        <w:tc>
-          <w:tcPr>
-            <w:cnfStyle w:val="001000000000" w:firstRow="0" w:lastRow="0" w:firstColumn="1" w:lastColumn="0" w:oddVBand="0" w:evenVBand="0" w:oddHBand="0" w:evenHBand="0" w:firstRowFirstColumn="0" w:firstRowLastColumn="0" w:lastRowFirstColumn="0" w:lastRowLastColumn="0"/>
-            <w:tcW w:w="1960" w:type="dxa"/>
+        <w:trPr>
+          <w:trHeight w:val="427"/>
+        </w:trPr>
+        <w:tc>
+          <w:tcPr>
+            <w:cnfStyle w:val="001000000000" w:firstRow="0" w:lastRow="0" w:firstColumn="1" w:lastColumn="0" w:oddVBand="0" w:evenVBand="0" w:oddHBand="0" w:evenHBand="0" w:firstRowFirstColumn="0" w:firstRowLastColumn="0" w:lastRowFirstColumn="0" w:lastRowLastColumn="0"/>
+            <w:tcW w:w="1984" w:type="dxa"/>
           </w:tcPr>
           <w:p>
             <w:pPr>
@@ -245,7 +252,7 @@
         </w:tc>
         <w:tc>
           <w:tcPr>
-            <w:tcW w:w="3223" w:type="dxa"/>
+            <w:tcW w:w="3263" w:type="dxa"/>
             <w:gridSpan w:val="3"/>
           </w:tcPr>
           <w:p>
@@ -270,7 +277,7 @@
         </w:tc>
         <w:tc>
           <w:tcPr>
-            <w:tcW w:w="3001" w:type="dxa"/>
+            <w:tcW w:w="3040" w:type="dxa"/>
             <w:gridSpan w:val="3"/>
           </w:tcPr>
           <w:p>
@@ -288,10 +295,13 @@
         </w:tc>
       </w:tr>
       <w:tr>
-        <w:tc>
-          <w:tcPr>
-            <w:cnfStyle w:val="001000000000" w:firstRow="0" w:lastRow="0" w:firstColumn="1" w:lastColumn="0" w:oddVBand="0" w:evenVBand="0" w:oddHBand="0" w:evenHBand="0" w:firstRowFirstColumn="0" w:firstRowLastColumn="0" w:lastRowFirstColumn="0" w:lastRowLastColumn="0"/>
-            <w:tcW w:w="1960" w:type="dxa"/>
+        <w:trPr>
+          <w:trHeight w:val="427"/>
+        </w:trPr>
+        <w:tc>
+          <w:tcPr>
+            <w:cnfStyle w:val="001000000000" w:firstRow="0" w:lastRow="0" w:firstColumn="1" w:lastColumn="0" w:oddVBand="0" w:evenVBand="0" w:oddHBand="0" w:evenHBand="0" w:firstRowFirstColumn="0" w:firstRowLastColumn="0" w:lastRowFirstColumn="0" w:lastRowLastColumn="0"/>
+            <w:tcW w:w="1984" w:type="dxa"/>
           </w:tcPr>
           <w:p>
             <w:pPr>
@@ -315,7 +325,7 @@
         </w:tc>
         <w:tc>
           <w:tcPr>
-            <w:tcW w:w="6224" w:type="dxa"/>
+            <w:tcW w:w="6303" w:type="dxa"/>
             <w:gridSpan w:val="6"/>
             <w:shd w:val="clear" w:color="auto" w:fill="FFFFFF" w:themeFill="background1"/>
           </w:tcPr>
@@ -341,10 +351,13 @@
         </w:tc>
       </w:tr>
       <w:tr>
-        <w:tc>
-          <w:tcPr>
-            <w:cnfStyle w:val="001000000000" w:firstRow="0" w:lastRow="0" w:firstColumn="1" w:lastColumn="0" w:oddVBand="0" w:evenVBand="0" w:oddHBand="0" w:evenHBand="0" w:firstRowFirstColumn="0" w:firstRowLastColumn="0" w:lastRowFirstColumn="0" w:lastRowLastColumn="0"/>
-            <w:tcW w:w="1960" w:type="dxa"/>
+        <w:trPr>
+          <w:trHeight w:val="871"/>
+        </w:trPr>
+        <w:tc>
+          <w:tcPr>
+            <w:cnfStyle w:val="001000000000" w:firstRow="0" w:lastRow="0" w:firstColumn="1" w:lastColumn="0" w:oddVBand="0" w:evenVBand="0" w:oddHBand="0" w:evenHBand="0" w:firstRowFirstColumn="0" w:firstRowLastColumn="0" w:lastRowFirstColumn="0" w:lastRowLastColumn="0"/>
+            <w:tcW w:w="1984" w:type="dxa"/>
           </w:tcPr>
           <w:p>
             <w:pPr>
@@ -382,7 +395,7 @@
         </w:tc>
         <w:tc>
           <w:tcPr>
-            <w:tcW w:w="6224" w:type="dxa"/>
+            <w:tcW w:w="6303" w:type="dxa"/>
             <w:gridSpan w:val="6"/>
           </w:tcPr>
           <w:p>
@@ -423,10 +436,13 @@
         </w:tc>
       </w:tr>
       <w:tr>
-        <w:tc>
-          <w:tcPr>
-            <w:cnfStyle w:val="001000000000" w:firstRow="0" w:lastRow="0" w:firstColumn="1" w:lastColumn="0" w:oddVBand="0" w:evenVBand="0" w:oddHBand="0" w:evenHBand="0" w:firstRowFirstColumn="0" w:firstRowLastColumn="0" w:lastRowFirstColumn="0" w:lastRowLastColumn="0"/>
-            <w:tcW w:w="1960" w:type="dxa"/>
+        <w:trPr>
+          <w:trHeight w:val="871"/>
+        </w:trPr>
+        <w:tc>
+          <w:tcPr>
+            <w:cnfStyle w:val="001000000000" w:firstRow="0" w:lastRow="0" w:firstColumn="1" w:lastColumn="0" w:oddVBand="0" w:evenVBand="0" w:oddHBand="0" w:evenHBand="0" w:firstRowFirstColumn="0" w:firstRowLastColumn="0" w:lastRowFirstColumn="0" w:lastRowLastColumn="0"/>
+            <w:tcW w:w="1984" w:type="dxa"/>
           </w:tcPr>
           <w:p>
             <w:pPr>
@@ -450,7 +466,7 @@
         </w:tc>
         <w:tc>
           <w:tcPr>
-            <w:tcW w:w="1151" w:type="dxa"/>
+            <w:tcW w:w="1165" w:type="dxa"/>
           </w:tcPr>
           <w:p>
             <w:pPr>
@@ -474,7 +490,7 @@
         </w:tc>
         <w:tc>
           <w:tcPr>
-            <w:tcW w:w="1070" w:type="dxa"/>
+            <w:tcW w:w="1083" w:type="dxa"/>
           </w:tcPr>
           <w:p>
             <w:pPr>
@@ -498,7 +514,7 @@
         </w:tc>
         <w:tc>
           <w:tcPr>
-            <w:tcW w:w="1488" w:type="dxa"/>
+            <w:tcW w:w="1506" w:type="dxa"/>
             <w:gridSpan w:val="2"/>
           </w:tcPr>
           <w:p>
@@ -516,7 +532,7 @@
         </w:tc>
         <w:tc>
           <w:tcPr>
-            <w:tcW w:w="1063" w:type="dxa"/>
+            <w:tcW w:w="1079" w:type="dxa"/>
           </w:tcPr>
           <w:p>
             <w:pPr>
@@ -540,19 +556,73 @@
         </w:tc>
         <w:tc>
           <w:tcPr>
-            <w:tcW w:w="1452" w:type="dxa"/>
-          </w:tcPr>
-          <w:p>
-            <w:pPr>
-              <w:pStyle w:val="Prrafodelista"/>
-              <w:spacing w:line="360" w:lineRule="auto"/>
-              <w:ind w:left="0"/>
-              <w:cnfStyle w:val="000000000000" w:firstRow="0" w:lastRow="0" w:firstColumn="0" w:lastColumn="0" w:oddVBand="0" w:evenVBand="0" w:oddHBand="0" w:evenHBand="0" w:firstRowFirstColumn="0" w:firstRowLastColumn="0" w:lastRowFirstColumn="0" w:lastRowLastColumn="0"/>
-              <w:rPr>
-                <w:sz w:val="24"/>
-                <w:szCs w:val="24"/>
-              </w:rPr>
-            </w:pPr>
+            <w:tcW w:w="1470" w:type="dxa"/>
+          </w:tcPr>
+          <w:p>
+            <w:pPr>
+              <w:pStyle w:val="Prrafodelista"/>
+              <w:spacing w:line="360" w:lineRule="auto"/>
+              <w:ind w:left="0"/>
+              <w:cnfStyle w:val="000000000000" w:firstRow="0" w:lastRow="0" w:firstColumn="0" w:lastColumn="0" w:oddVBand="0" w:evenVBand="0" w:oddHBand="0" w:evenHBand="0" w:firstRowFirstColumn="0" w:firstRowLastColumn="0" w:lastRowFirstColumn="0" w:lastRowLastColumn="0"/>
+              <w:rPr>
+                <w:sz w:val="24"/>
+                <w:szCs w:val="24"/>
+              </w:rPr>
+            </w:pPr>
+          </w:p>
+        </w:tc>
+      </w:tr>
+      <w:tr>
+        <w:trPr>
+          <w:trHeight w:val="314"/>
+        </w:trPr>
+        <w:tc>
+          <w:tcPr>
+            <w:cnfStyle w:val="001000000000" w:firstRow="0" w:lastRow="0" w:firstColumn="1" w:lastColumn="0" w:oddVBand="0" w:evenVBand="0" w:oddHBand="0" w:evenHBand="0" w:firstRowFirstColumn="0" w:firstRowLastColumn="0" w:lastRowFirstColumn="0" w:lastRowLastColumn="0"/>
+            <w:tcW w:w="1984" w:type="dxa"/>
+          </w:tcPr>
+          <w:p>
+            <w:pPr>
+              <w:pStyle w:val="Prrafodelista"/>
+              <w:spacing w:line="360" w:lineRule="auto"/>
+              <w:ind w:left="0"/>
+              <w:rPr>
+                <w:sz w:val="24"/>
+                <w:szCs w:val="24"/>
+              </w:rPr>
+            </w:pPr>
+            <w:r>
+              <w:rPr>
+                <w:sz w:val="24"/>
+                <w:szCs w:val="24"/>
+              </w:rPr>
+              <w:t>Aprobación</w:t>
+            </w:r>
+          </w:p>
+        </w:tc>
+        <w:tc>
+          <w:tcPr>
+            <w:tcW w:w="6303" w:type="dxa"/>
+            <w:gridSpan w:val="6"/>
+          </w:tcPr>
+          <w:p>
+            <w:pPr>
+              <w:pStyle w:val="Prrafodelista"/>
+              <w:spacing w:line="360" w:lineRule="auto"/>
+              <w:ind w:left="0"/>
+              <w:cnfStyle w:val="000000000000" w:firstRow="0" w:lastRow="0" w:firstColumn="0" w:lastColumn="0" w:oddVBand="0" w:evenVBand="0" w:oddHBand="0" w:evenHBand="0" w:firstRowFirstColumn="0" w:firstRowLastColumn="0" w:lastRowFirstColumn="0" w:lastRowLastColumn="0"/>
+              <w:rPr>
+                <w:sz w:val="24"/>
+                <w:szCs w:val="24"/>
+              </w:rPr>
+            </w:pPr>
+            <w:r>
+              <w:rPr>
+                <w:sz w:val="24"/>
+                <w:szCs w:val="24"/>
+              </w:rPr>
+              <w:t>Aprobado/No aprobado</w:t>
+            </w:r>
           </w:p>
         </w:tc>
       </w:tr>
@@ -2083,6 +2153,7 @@
       <w:tr>
         <w:tc>
           <w:tcPr>
+            <w:cnfStyle w:val="001000000000" w:firstRow="0" w:lastRow="0" w:firstColumn="1" w:lastColumn="0" w:oddVBand="0" w:evenVBand="0" w:oddHBand="0" w:evenHBand="0" w:firstRowFirstColumn="0" w:firstRowLastColumn="0" w:lastRowFirstColumn="0" w:lastRowLastColumn="0"/>
             <w:tcW w:w="593" w:type="dxa"/>
           </w:tcPr>
           <w:p>
@@ -2091,17 +2162,17 @@
               <w:spacing w:line="360" w:lineRule="auto"/>
               <w:ind w:left="0"/>
               <w:jc w:val="center"/>
-              <w:cnfStyle w:val="001000000000" w:firstRow="0" w:lastRow="0" w:firstColumn="1" w:lastColumn="0" w:oddVBand="0" w:evenVBand="0" w:oddHBand="0" w:evenHBand="0" w:firstRowFirstColumn="0" w:firstRowLastColumn="0" w:lastRowFirstColumn="0" w:lastRowLastColumn="0"/>
-              <w:rPr>
-                <w:sz w:val="24"/>
-                <w:szCs w:val="24"/>
-              </w:rPr>
-            </w:pPr>
-            <w:r>
-              <w:rPr>
-                <w:sz w:val="24"/>
-                <w:szCs w:val="24"/>
-              </w:rPr>
+              <w:rPr>
+                <w:sz w:val="24"/>
+                <w:szCs w:val="24"/>
+              </w:rPr>
+            </w:pPr>
+            <w:r>
+              <w:rPr>
+                <w:sz w:val="24"/>
+                <w:szCs w:val="24"/>
+              </w:rPr>
+              <w:lastRenderedPageBreak/>
               <w:t>6</w:t>
             </w:r>
           </w:p>
@@ -2114,26 +2185,18 @@
             <w:pPr>
               <w:pStyle w:val="Prrafodelista"/>
               <w:ind w:left="0"/>
-              <w:rPr>
-                <w:sz w:val="24"/>
-                <w:szCs w:val="24"/>
-              </w:rPr>
-            </w:pPr>
-            <w:r>
-              <w:rPr>
-                <w:sz w:val="24"/>
-                <w:szCs w:val="24"/>
-              </w:rPr>
-              <w:t>Si no existe protocolo de comunicación con esta estación, se most</w:t>
-            </w:r>
-            <w:bookmarkStart w:id="0" w:name="_GoBack"/>
-            <w:bookmarkEnd w:id="0"/>
-            <w:r>
-              <w:rPr>
-                <w:sz w:val="24"/>
-                <w:szCs w:val="24"/>
-              </w:rPr>
-              <w:t>rará mensaje en pantalla “No existe protocolo de comunicación”.</w:t>
+              <w:cnfStyle w:val="000000000000" w:firstRow="0" w:lastRow="0" w:firstColumn="0" w:lastColumn="0" w:oddVBand="0" w:evenVBand="0" w:oddHBand="0" w:evenHBand="0" w:firstRowFirstColumn="0" w:firstRowLastColumn="0" w:lastRowFirstColumn="0" w:lastRowLastColumn="0"/>
+              <w:rPr>
+                <w:sz w:val="24"/>
+                <w:szCs w:val="24"/>
+              </w:rPr>
+            </w:pPr>
+            <w:r>
+              <w:rPr>
+                <w:sz w:val="24"/>
+                <w:szCs w:val="24"/>
+              </w:rPr>
+              <w:t>Si no existe protocolo de comunicación con esta estación, se mostrará mensaje en pantalla “No existe protocolo de comunicación”.</w:t>
             </w:r>
           </w:p>
         </w:tc>
@@ -2197,7 +2260,8 @@
       </w:tblPr>
       <w:tblGrid>
         <w:gridCol w:w="1960"/>
-        <w:gridCol w:w="1151"/>
+        <w:gridCol w:w="24"/>
+        <w:gridCol w:w="1127"/>
         <w:gridCol w:w="1070"/>
         <w:gridCol w:w="1002"/>
         <w:gridCol w:w="486"/>
@@ -2236,7 +2300,7 @@
         <w:tc>
           <w:tcPr>
             <w:tcW w:w="4772" w:type="dxa"/>
-            <w:gridSpan w:val="5"/>
+            <w:gridSpan w:val="6"/>
           </w:tcPr>
           <w:p>
             <w:pPr>
@@ -2323,7 +2387,7 @@
         <w:tc>
           <w:tcPr>
             <w:tcW w:w="6224" w:type="dxa"/>
-            <w:gridSpan w:val="6"/>
+            <w:gridSpan w:val="7"/>
           </w:tcPr>
           <w:p>
             <w:pPr>
@@ -2375,7 +2439,7 @@
         <w:tc>
           <w:tcPr>
             <w:tcW w:w="3223" w:type="dxa"/>
-            <w:gridSpan w:val="3"/>
+            <w:gridSpan w:val="4"/>
           </w:tcPr>
           <w:p>
             <w:pPr>
@@ -2452,7 +2516,7 @@
         <w:tc>
           <w:tcPr>
             <w:tcW w:w="6224" w:type="dxa"/>
-            <w:gridSpan w:val="6"/>
+            <w:gridSpan w:val="7"/>
             <w:shd w:val="clear" w:color="auto" w:fill="FFFFFF" w:themeFill="background1"/>
           </w:tcPr>
           <w:p>
@@ -2526,7 +2590,7 @@
         <w:tc>
           <w:tcPr>
             <w:tcW w:w="6224" w:type="dxa"/>
-            <w:gridSpan w:val="6"/>
+            <w:gridSpan w:val="7"/>
           </w:tcPr>
           <w:p>
             <w:pPr>
@@ -2604,6 +2668,7 @@
         <w:tc>
           <w:tcPr>
             <w:tcW w:w="1151" w:type="dxa"/>
+            <w:gridSpan w:val="2"/>
           </w:tcPr>
           <w:p>
             <w:pPr>
@@ -2706,6 +2771,61 @@
                 <w:szCs w:val="24"/>
               </w:rPr>
             </w:pPr>
+          </w:p>
+        </w:tc>
+      </w:tr>
+      <w:tr>
+        <w:trPr>
+          <w:trHeight w:val="314"/>
+        </w:trPr>
+        <w:tc>
+          <w:tcPr>
+            <w:cnfStyle w:val="001000000000" w:firstRow="0" w:lastRow="0" w:firstColumn="1" w:lastColumn="0" w:oddVBand="0" w:evenVBand="0" w:oddHBand="0" w:evenHBand="0" w:firstRowFirstColumn="0" w:firstRowLastColumn="0" w:lastRowFirstColumn="0" w:lastRowLastColumn="0"/>
+            <w:tcW w:w="1984" w:type="dxa"/>
+            <w:gridSpan w:val="2"/>
+          </w:tcPr>
+          <w:p>
+            <w:pPr>
+              <w:pStyle w:val="Prrafodelista"/>
+              <w:spacing w:line="360" w:lineRule="auto"/>
+              <w:ind w:left="0"/>
+              <w:rPr>
+                <w:sz w:val="24"/>
+                <w:szCs w:val="24"/>
+              </w:rPr>
+            </w:pPr>
+            <w:r>
+              <w:rPr>
+                <w:sz w:val="24"/>
+                <w:szCs w:val="24"/>
+              </w:rPr>
+              <w:t>Aprobación</w:t>
+            </w:r>
+          </w:p>
+        </w:tc>
+        <w:tc>
+          <w:tcPr>
+            <w:tcW w:w="6200" w:type="dxa"/>
+            <w:gridSpan w:val="6"/>
+          </w:tcPr>
+          <w:p>
+            <w:pPr>
+              <w:pStyle w:val="Prrafodelista"/>
+              <w:spacing w:line="360" w:lineRule="auto"/>
+              <w:ind w:left="0"/>
+              <w:cnfStyle w:val="000000000000" w:firstRow="0" w:lastRow="0" w:firstColumn="0" w:lastColumn="0" w:oddVBand="0" w:evenVBand="0" w:oddHBand="0" w:evenHBand="0" w:firstRowFirstColumn="0" w:firstRowLastColumn="0" w:lastRowFirstColumn="0" w:lastRowLastColumn="0"/>
+              <w:rPr>
+                <w:sz w:val="24"/>
+                <w:szCs w:val="24"/>
+              </w:rPr>
+            </w:pPr>
+            <w:r>
+              <w:rPr>
+                <w:sz w:val="24"/>
+                <w:szCs w:val="24"/>
+              </w:rPr>
+              <w:t>Aprobado/No aprobado</w:t>
+            </w:r>
           </w:p>
         </w:tc>
       </w:tr>
@@ -3455,6 +3575,7 @@
                 <w:sz w:val="24"/>
                 <w:szCs w:val="24"/>
               </w:rPr>
+              <w:lastRenderedPageBreak/>
               <w:t>8</w:t>
             </w:r>
           </w:p>
@@ -3905,7 +4026,8 @@
       </w:tblPr>
       <w:tblGrid>
         <w:gridCol w:w="1960"/>
-        <w:gridCol w:w="1296"/>
+        <w:gridCol w:w="24"/>
+        <w:gridCol w:w="1272"/>
         <w:gridCol w:w="925"/>
         <w:gridCol w:w="1002"/>
         <w:gridCol w:w="486"/>
@@ -3944,7 +4066,7 @@
         <w:tc>
           <w:tcPr>
             <w:tcW w:w="4772" w:type="dxa"/>
-            <w:gridSpan w:val="5"/>
+            <w:gridSpan w:val="6"/>
           </w:tcPr>
           <w:p>
             <w:pPr>
@@ -4038,7 +4160,7 @@
         <w:tc>
           <w:tcPr>
             <w:tcW w:w="6224" w:type="dxa"/>
-            <w:gridSpan w:val="6"/>
+            <w:gridSpan w:val="7"/>
           </w:tcPr>
           <w:p>
             <w:pPr>
@@ -4090,7 +4212,7 @@
         <w:tc>
           <w:tcPr>
             <w:tcW w:w="3223" w:type="dxa"/>
-            <w:gridSpan w:val="3"/>
+            <w:gridSpan w:val="4"/>
           </w:tcPr>
           <w:p>
             <w:pPr>
@@ -4181,7 +4303,7 @@
         <w:tc>
           <w:tcPr>
             <w:tcW w:w="6224" w:type="dxa"/>
-            <w:gridSpan w:val="6"/>
+            <w:gridSpan w:val="7"/>
             <w:shd w:val="clear" w:color="auto" w:fill="FFFFFF" w:themeFill="background1"/>
           </w:tcPr>
           <w:p>
@@ -4255,7 +4377,7 @@
         <w:tc>
           <w:tcPr>
             <w:tcW w:w="6224" w:type="dxa"/>
-            <w:gridSpan w:val="6"/>
+            <w:gridSpan w:val="7"/>
           </w:tcPr>
           <w:p>
             <w:pPr>
@@ -4312,6 +4434,7 @@
         <w:tc>
           <w:tcPr>
             <w:tcW w:w="1296" w:type="dxa"/>
+            <w:gridSpan w:val="2"/>
           </w:tcPr>
           <w:p>
             <w:pPr>
@@ -4414,6 +4537,62 @@
                 <w:szCs w:val="24"/>
               </w:rPr>
             </w:pPr>
+          </w:p>
+        </w:tc>
+      </w:tr>
+      <w:tr>
+        <w:trPr>
+          <w:trHeight w:val="283"/>
+        </w:trPr>
+        <w:tc>
+          <w:tcPr>
+            <w:cnfStyle w:val="001000000000" w:firstRow="0" w:lastRow="0" w:firstColumn="1" w:lastColumn="0" w:oddVBand="0" w:evenVBand="0" w:oddHBand="0" w:evenHBand="0" w:firstRowFirstColumn="0" w:firstRowLastColumn="0" w:lastRowFirstColumn="0" w:lastRowLastColumn="0"/>
+            <w:tcW w:w="1984" w:type="dxa"/>
+            <w:gridSpan w:val="2"/>
+          </w:tcPr>
+          <w:p>
+            <w:pPr>
+              <w:pStyle w:val="Prrafodelista"/>
+              <w:spacing w:line="360" w:lineRule="auto"/>
+              <w:ind w:left="0"/>
+              <w:rPr>
+                <w:sz w:val="24"/>
+                <w:szCs w:val="24"/>
+              </w:rPr>
+            </w:pPr>
+            <w:r>
+              <w:rPr>
+                <w:sz w:val="24"/>
+                <w:szCs w:val="24"/>
+              </w:rPr>
+              <w:lastRenderedPageBreak/>
+              <w:t>Aprobación</w:t>
+            </w:r>
+          </w:p>
+        </w:tc>
+        <w:tc>
+          <w:tcPr>
+            <w:tcW w:w="6200" w:type="dxa"/>
+            <w:gridSpan w:val="6"/>
+          </w:tcPr>
+          <w:p>
+            <w:pPr>
+              <w:pStyle w:val="Prrafodelista"/>
+              <w:spacing w:line="360" w:lineRule="auto"/>
+              <w:ind w:left="0"/>
+              <w:cnfStyle w:val="000000000000" w:firstRow="0" w:lastRow="0" w:firstColumn="0" w:lastColumn="0" w:oddVBand="0" w:evenVBand="0" w:oddHBand="0" w:evenHBand="0" w:firstRowFirstColumn="0" w:firstRowLastColumn="0" w:lastRowFirstColumn="0" w:lastRowLastColumn="0"/>
+              <w:rPr>
+                <w:sz w:val="24"/>
+                <w:szCs w:val="24"/>
+              </w:rPr>
+            </w:pPr>
+            <w:r>
+              <w:rPr>
+                <w:sz w:val="24"/>
+                <w:szCs w:val="24"/>
+              </w:rPr>
+              <w:t>Aprobado/No aprobado</w:t>
+            </w:r>
           </w:p>
         </w:tc>
       </w:tr>
@@ -4554,7 +4733,6 @@
                 <w:sz w:val="24"/>
                 <w:szCs w:val="24"/>
               </w:rPr>
-              <w:lastRenderedPageBreak/>
               <w:t>Curso Normal</w:t>
             </w:r>
             <w:r>
@@ -5474,6 +5652,7 @@
                 <w:sz w:val="24"/>
                 <w:szCs w:val="24"/>
               </w:rPr>
+              <w:lastRenderedPageBreak/>
               <w:t xml:space="preserve">Actualización de la región </w:t>
             </w:r>
           </w:p>
@@ -5502,6 +5681,7 @@
                 <w:sz w:val="24"/>
                 <w:szCs w:val="24"/>
               </w:rPr>
+              <w:lastRenderedPageBreak/>
               <w:t>1</w:t>
             </w:r>
           </w:p>
@@ -5626,7 +5806,6 @@
                 <w:sz w:val="24"/>
                 <w:szCs w:val="24"/>
               </w:rPr>
-              <w:lastRenderedPageBreak/>
               <w:t>3</w:t>
             </w:r>
           </w:p>
@@ -5993,7 +6172,6 @@
           <w:sz w:val="24"/>
           <w:szCs w:val="24"/>
         </w:rPr>
-        <w:lastRenderedPageBreak/>
         <w:t>CASOS DE USO</w:t>
       </w:r>
       <w:r>
@@ -6035,7 +6213,8 @@
       </w:tblPr>
       <w:tblGrid>
         <w:gridCol w:w="1960"/>
-        <w:gridCol w:w="1151"/>
+        <w:gridCol w:w="24"/>
+        <w:gridCol w:w="1127"/>
         <w:gridCol w:w="1070"/>
         <w:gridCol w:w="1002"/>
         <w:gridCol w:w="486"/>
@@ -6074,7 +6253,7 @@
         <w:tc>
           <w:tcPr>
             <w:tcW w:w="4772" w:type="dxa"/>
-            <w:gridSpan w:val="5"/>
+            <w:gridSpan w:val="6"/>
           </w:tcPr>
           <w:p>
             <w:pPr>
@@ -6161,7 +6340,7 @@
         <w:tc>
           <w:tcPr>
             <w:tcW w:w="6224" w:type="dxa"/>
-            <w:gridSpan w:val="6"/>
+            <w:gridSpan w:val="7"/>
           </w:tcPr>
           <w:p>
             <w:pPr>
@@ -6213,7 +6392,7 @@
         <w:tc>
           <w:tcPr>
             <w:tcW w:w="3223" w:type="dxa"/>
-            <w:gridSpan w:val="3"/>
+            <w:gridSpan w:val="4"/>
           </w:tcPr>
           <w:p>
             <w:pPr>
@@ -6283,7 +6462,7 @@
         <w:tc>
           <w:tcPr>
             <w:tcW w:w="6224" w:type="dxa"/>
-            <w:gridSpan w:val="6"/>
+            <w:gridSpan w:val="7"/>
             <w:shd w:val="clear" w:color="auto" w:fill="FFFFFF" w:themeFill="background1"/>
           </w:tcPr>
           <w:p>
@@ -6350,7 +6529,7 @@
         <w:tc>
           <w:tcPr>
             <w:tcW w:w="6224" w:type="dxa"/>
-            <w:gridSpan w:val="6"/>
+            <w:gridSpan w:val="7"/>
           </w:tcPr>
           <w:p>
             <w:pPr>
@@ -6400,6 +6579,7 @@
         <w:tc>
           <w:tcPr>
             <w:tcW w:w="1151" w:type="dxa"/>
+            <w:gridSpan w:val="2"/>
           </w:tcPr>
           <w:p>
             <w:pPr>
@@ -6502,6 +6682,61 @@
                 <w:szCs w:val="24"/>
               </w:rPr>
             </w:pPr>
+          </w:p>
+        </w:tc>
+      </w:tr>
+      <w:tr>
+        <w:trPr>
+          <w:trHeight w:val="314"/>
+        </w:trPr>
+        <w:tc>
+          <w:tcPr>
+            <w:cnfStyle w:val="001000000000" w:firstRow="0" w:lastRow="0" w:firstColumn="1" w:lastColumn="0" w:oddVBand="0" w:evenVBand="0" w:oddHBand="0" w:evenHBand="0" w:firstRowFirstColumn="0" w:firstRowLastColumn="0" w:lastRowFirstColumn="0" w:lastRowLastColumn="0"/>
+            <w:tcW w:w="1984" w:type="dxa"/>
+            <w:gridSpan w:val="2"/>
+          </w:tcPr>
+          <w:p>
+            <w:pPr>
+              <w:pStyle w:val="Prrafodelista"/>
+              <w:spacing w:line="360" w:lineRule="auto"/>
+              <w:ind w:left="0"/>
+              <w:rPr>
+                <w:sz w:val="24"/>
+                <w:szCs w:val="24"/>
+              </w:rPr>
+            </w:pPr>
+            <w:r>
+              <w:rPr>
+                <w:sz w:val="24"/>
+                <w:szCs w:val="24"/>
+              </w:rPr>
+              <w:t>Aprobación</w:t>
+            </w:r>
+          </w:p>
+        </w:tc>
+        <w:tc>
+          <w:tcPr>
+            <w:tcW w:w="6200" w:type="dxa"/>
+            <w:gridSpan w:val="6"/>
+          </w:tcPr>
+          <w:p>
+            <w:pPr>
+              <w:pStyle w:val="Prrafodelista"/>
+              <w:spacing w:line="360" w:lineRule="auto"/>
+              <w:ind w:left="0"/>
+              <w:cnfStyle w:val="000000000000" w:firstRow="0" w:lastRow="0" w:firstColumn="0" w:lastColumn="0" w:oddVBand="0" w:evenVBand="0" w:oddHBand="0" w:evenHBand="0" w:firstRowFirstColumn="0" w:firstRowLastColumn="0" w:lastRowFirstColumn="0" w:lastRowLastColumn="0"/>
+              <w:rPr>
+                <w:sz w:val="24"/>
+                <w:szCs w:val="24"/>
+              </w:rPr>
+            </w:pPr>
+            <w:r>
+              <w:rPr>
+                <w:sz w:val="24"/>
+                <w:szCs w:val="24"/>
+              </w:rPr>
+              <w:t>Aprobado/No aprobado</w:t>
+            </w:r>
           </w:p>
         </w:tc>
       </w:tr>
@@ -7012,6 +7247,7 @@
                 <w:sz w:val="24"/>
                 <w:szCs w:val="24"/>
               </w:rPr>
+              <w:lastRenderedPageBreak/>
               <w:t>5</w:t>
             </w:r>
           </w:p>
@@ -8590,7 +8826,6 @@
                 <w:sz w:val="24"/>
                 <w:szCs w:val="24"/>
               </w:rPr>
-              <w:lastRenderedPageBreak/>
               <w:t>3,4,5,19,20,23</w:t>
             </w:r>
           </w:p>
@@ -9308,6 +9543,7 @@
                 <w:sz w:val="24"/>
                 <w:szCs w:val="24"/>
               </w:rPr>
+              <w:lastRenderedPageBreak/>
               <w:t>5</w:t>
             </w:r>
           </w:p>
@@ -9688,7 +9924,8 @@
       </w:tblPr>
       <w:tblGrid>
         <w:gridCol w:w="1960"/>
-        <w:gridCol w:w="1151"/>
+        <w:gridCol w:w="24"/>
+        <w:gridCol w:w="1127"/>
         <w:gridCol w:w="1070"/>
         <w:gridCol w:w="1002"/>
         <w:gridCol w:w="486"/>
@@ -9727,7 +9964,7 @@
         <w:tc>
           <w:tcPr>
             <w:tcW w:w="4772" w:type="dxa"/>
-            <w:gridSpan w:val="5"/>
+            <w:gridSpan w:val="6"/>
           </w:tcPr>
           <w:p>
             <w:pPr>
@@ -9828,7 +10065,7 @@
         <w:tc>
           <w:tcPr>
             <w:tcW w:w="6224" w:type="dxa"/>
-            <w:gridSpan w:val="6"/>
+            <w:gridSpan w:val="7"/>
           </w:tcPr>
           <w:p>
             <w:pPr>
@@ -9880,7 +10117,7 @@
         <w:tc>
           <w:tcPr>
             <w:tcW w:w="3223" w:type="dxa"/>
-            <w:gridSpan w:val="3"/>
+            <w:gridSpan w:val="4"/>
           </w:tcPr>
           <w:p>
             <w:pPr>
@@ -9950,7 +10187,7 @@
         <w:tc>
           <w:tcPr>
             <w:tcW w:w="6224" w:type="dxa"/>
-            <w:gridSpan w:val="6"/>
+            <w:gridSpan w:val="7"/>
             <w:shd w:val="clear" w:color="auto" w:fill="FFFFFF" w:themeFill="background1"/>
           </w:tcPr>
           <w:p>
@@ -10017,7 +10254,7 @@
         <w:tc>
           <w:tcPr>
             <w:tcW w:w="6224" w:type="dxa"/>
-            <w:gridSpan w:val="6"/>
+            <w:gridSpan w:val="7"/>
           </w:tcPr>
           <w:p>
             <w:pPr>
@@ -10095,6 +10332,7 @@
         <w:tc>
           <w:tcPr>
             <w:tcW w:w="1151" w:type="dxa"/>
+            <w:gridSpan w:val="2"/>
           </w:tcPr>
           <w:p>
             <w:pPr>
@@ -10197,6 +10435,61 @@
                 <w:szCs w:val="24"/>
               </w:rPr>
             </w:pPr>
+          </w:p>
+        </w:tc>
+      </w:tr>
+      <w:tr>
+        <w:trPr>
+          <w:trHeight w:val="314"/>
+        </w:trPr>
+        <w:tc>
+          <w:tcPr>
+            <w:cnfStyle w:val="001000000000" w:firstRow="0" w:lastRow="0" w:firstColumn="1" w:lastColumn="0" w:oddVBand="0" w:evenVBand="0" w:oddHBand="0" w:evenHBand="0" w:firstRowFirstColumn="0" w:firstRowLastColumn="0" w:lastRowFirstColumn="0" w:lastRowLastColumn="0"/>
+            <w:tcW w:w="1984" w:type="dxa"/>
+            <w:gridSpan w:val="2"/>
+          </w:tcPr>
+          <w:p>
+            <w:pPr>
+              <w:pStyle w:val="Prrafodelista"/>
+              <w:spacing w:line="360" w:lineRule="auto"/>
+              <w:ind w:left="0"/>
+              <w:rPr>
+                <w:sz w:val="24"/>
+                <w:szCs w:val="24"/>
+              </w:rPr>
+            </w:pPr>
+            <w:r>
+              <w:rPr>
+                <w:sz w:val="24"/>
+                <w:szCs w:val="24"/>
+              </w:rPr>
+              <w:t>Aprobación</w:t>
+            </w:r>
+          </w:p>
+        </w:tc>
+        <w:tc>
+          <w:tcPr>
+            <w:tcW w:w="6200" w:type="dxa"/>
+            <w:gridSpan w:val="6"/>
+          </w:tcPr>
+          <w:p>
+            <w:pPr>
+              <w:pStyle w:val="Prrafodelista"/>
+              <w:spacing w:line="360" w:lineRule="auto"/>
+              <w:ind w:left="0"/>
+              <w:cnfStyle w:val="000000000000" w:firstRow="0" w:lastRow="0" w:firstColumn="0" w:lastColumn="0" w:oddVBand="0" w:evenVBand="0" w:oddHBand="0" w:evenHBand="0" w:firstRowFirstColumn="0" w:firstRowLastColumn="0" w:lastRowFirstColumn="0" w:lastRowLastColumn="0"/>
+              <w:rPr>
+                <w:sz w:val="24"/>
+                <w:szCs w:val="24"/>
+              </w:rPr>
+            </w:pPr>
+            <w:r>
+              <w:rPr>
+                <w:sz w:val="24"/>
+                <w:szCs w:val="24"/>
+              </w:rPr>
+              <w:t>Aprobado/No aprobado</w:t>
+            </w:r>
           </w:p>
         </w:tc>
       </w:tr>
@@ -10355,6 +10648,7 @@
                 <w:sz w:val="24"/>
                 <w:szCs w:val="24"/>
               </w:rPr>
+              <w:lastRenderedPageBreak/>
               <w:t xml:space="preserve">Creación de la </w:t>
             </w:r>
             <w:r>
@@ -10390,6 +10684,7 @@
                 <w:sz w:val="24"/>
                 <w:szCs w:val="24"/>
               </w:rPr>
+              <w:lastRenderedPageBreak/>
               <w:t>1</w:t>
             </w:r>
           </w:p>
@@ -10673,7 +10968,6 @@
                 <w:sz w:val="24"/>
                 <w:szCs w:val="24"/>
               </w:rPr>
-              <w:lastRenderedPageBreak/>
               <w:t>4</w:t>
             </w:r>
           </w:p>
@@ -11419,6 +11713,7 @@
                 <w:sz w:val="24"/>
                 <w:szCs w:val="24"/>
               </w:rPr>
+              <w:lastRenderedPageBreak/>
               <w:t>3</w:t>
             </w:r>
           </w:p>
@@ -11715,7 +12010,6 @@
                 <w:sz w:val="24"/>
                 <w:szCs w:val="24"/>
               </w:rPr>
-              <w:lastRenderedPageBreak/>
               <w:t>Cursos Alternos</w:t>
             </w:r>
           </w:p>
@@ -11896,7 +12190,8 @@
       </w:tblPr>
       <w:tblGrid>
         <w:gridCol w:w="1960"/>
-        <w:gridCol w:w="1151"/>
+        <w:gridCol w:w="24"/>
+        <w:gridCol w:w="1127"/>
         <w:gridCol w:w="1070"/>
         <w:gridCol w:w="1002"/>
         <w:gridCol w:w="486"/>
@@ -11935,7 +12230,7 @@
         <w:tc>
           <w:tcPr>
             <w:tcW w:w="4772" w:type="dxa"/>
-            <w:gridSpan w:val="5"/>
+            <w:gridSpan w:val="6"/>
           </w:tcPr>
           <w:p>
             <w:pPr>
@@ -12036,7 +12331,7 @@
         <w:tc>
           <w:tcPr>
             <w:tcW w:w="6224" w:type="dxa"/>
-            <w:gridSpan w:val="6"/>
+            <w:gridSpan w:val="7"/>
           </w:tcPr>
           <w:p>
             <w:pPr>
@@ -12088,7 +12383,7 @@
         <w:tc>
           <w:tcPr>
             <w:tcW w:w="3223" w:type="dxa"/>
-            <w:gridSpan w:val="3"/>
+            <w:gridSpan w:val="4"/>
           </w:tcPr>
           <w:p>
             <w:pPr>
@@ -12151,6 +12446,7 @@
                 <w:sz w:val="24"/>
                 <w:szCs w:val="24"/>
               </w:rPr>
+              <w:lastRenderedPageBreak/>
               <w:t>Precondición</w:t>
             </w:r>
           </w:p>
@@ -12158,7 +12454,7 @@
         <w:tc>
           <w:tcPr>
             <w:tcW w:w="6224" w:type="dxa"/>
-            <w:gridSpan w:val="6"/>
+            <w:gridSpan w:val="7"/>
             <w:shd w:val="clear" w:color="auto" w:fill="FFFFFF" w:themeFill="background1"/>
           </w:tcPr>
           <w:p>
@@ -12225,7 +12521,7 @@
         <w:tc>
           <w:tcPr>
             <w:tcW w:w="6224" w:type="dxa"/>
-            <w:gridSpan w:val="6"/>
+            <w:gridSpan w:val="7"/>
           </w:tcPr>
           <w:p>
             <w:pPr>
@@ -12289,6 +12585,7 @@
         <w:tc>
           <w:tcPr>
             <w:tcW w:w="1151" w:type="dxa"/>
+            <w:gridSpan w:val="2"/>
           </w:tcPr>
           <w:p>
             <w:pPr>
@@ -12391,6 +12688,61 @@
                 <w:szCs w:val="24"/>
               </w:rPr>
             </w:pPr>
+          </w:p>
+        </w:tc>
+      </w:tr>
+      <w:tr>
+        <w:trPr>
+          <w:trHeight w:val="314"/>
+        </w:trPr>
+        <w:tc>
+          <w:tcPr>
+            <w:cnfStyle w:val="001000000000" w:firstRow="0" w:lastRow="0" w:firstColumn="1" w:lastColumn="0" w:oddVBand="0" w:evenVBand="0" w:oddHBand="0" w:evenHBand="0" w:firstRowFirstColumn="0" w:firstRowLastColumn="0" w:lastRowFirstColumn="0" w:lastRowLastColumn="0"/>
+            <w:tcW w:w="1984" w:type="dxa"/>
+            <w:gridSpan w:val="2"/>
+          </w:tcPr>
+          <w:p>
+            <w:pPr>
+              <w:pStyle w:val="Prrafodelista"/>
+              <w:spacing w:line="360" w:lineRule="auto"/>
+              <w:ind w:left="0"/>
+              <w:rPr>
+                <w:sz w:val="24"/>
+                <w:szCs w:val="24"/>
+              </w:rPr>
+            </w:pPr>
+            <w:r>
+              <w:rPr>
+                <w:sz w:val="24"/>
+                <w:szCs w:val="24"/>
+              </w:rPr>
+              <w:t>Aprobación</w:t>
+            </w:r>
+          </w:p>
+        </w:tc>
+        <w:tc>
+          <w:tcPr>
+            <w:tcW w:w="6200" w:type="dxa"/>
+            <w:gridSpan w:val="6"/>
+          </w:tcPr>
+          <w:p>
+            <w:pPr>
+              <w:pStyle w:val="Prrafodelista"/>
+              <w:spacing w:line="360" w:lineRule="auto"/>
+              <w:ind w:left="0"/>
+              <w:cnfStyle w:val="000000000000" w:firstRow="0" w:lastRow="0" w:firstColumn="0" w:lastColumn="0" w:oddVBand="0" w:evenVBand="0" w:oddHBand="0" w:evenHBand="0" w:firstRowFirstColumn="0" w:firstRowLastColumn="0" w:lastRowFirstColumn="0" w:lastRowLastColumn="0"/>
+              <w:rPr>
+                <w:sz w:val="24"/>
+                <w:szCs w:val="24"/>
+              </w:rPr>
+            </w:pPr>
+            <w:r>
+              <w:rPr>
+                <w:sz w:val="24"/>
+                <w:szCs w:val="24"/>
+              </w:rPr>
+              <w:t>Aprobado/No aprobado</w:t>
+            </w:r>
           </w:p>
         </w:tc>
       </w:tr>
@@ -12531,7 +12883,6 @@
                 <w:sz w:val="24"/>
                 <w:szCs w:val="24"/>
               </w:rPr>
-              <w:lastRenderedPageBreak/>
               <w:t>Curso Normal</w:t>
             </w:r>
             <w:r>
@@ -13233,6 +13584,7 @@
                 <w:sz w:val="24"/>
                 <w:szCs w:val="24"/>
               </w:rPr>
+              <w:lastRenderedPageBreak/>
               <w:t>6</w:t>
             </w:r>
           </w:p>
@@ -13697,7 +14049,6 @@
                 <w:sz w:val="24"/>
                 <w:szCs w:val="24"/>
               </w:rPr>
-              <w:lastRenderedPageBreak/>
               <w:t>5</w:t>
             </w:r>
           </w:p>
@@ -13934,21 +14285,6 @@
         </w:tc>
       </w:tr>
     </w:tbl>
-    <w:p/>
-    <w:p/>
-    <w:p/>
-    <w:p/>
-    <w:p/>
-    <w:p/>
-    <w:p/>
-    <w:p/>
-    <w:p/>
-    <w:p/>
-    <w:p/>
-    <w:p/>
-    <w:p/>
-    <w:p/>
-    <w:p/>
     <w:p/>
     <w:p/>
     <w:p/>
@@ -14030,7 +14366,8 @@
       </w:tblPr>
       <w:tblGrid>
         <w:gridCol w:w="1960"/>
-        <w:gridCol w:w="1151"/>
+        <w:gridCol w:w="24"/>
+        <w:gridCol w:w="1127"/>
         <w:gridCol w:w="1070"/>
         <w:gridCol w:w="1002"/>
         <w:gridCol w:w="486"/>
@@ -14069,7 +14406,7 @@
         <w:tc>
           <w:tcPr>
             <w:tcW w:w="4772" w:type="dxa"/>
-            <w:gridSpan w:val="5"/>
+            <w:gridSpan w:val="6"/>
           </w:tcPr>
           <w:p>
             <w:pPr>
@@ -14156,7 +14493,7 @@
         <w:tc>
           <w:tcPr>
             <w:tcW w:w="6224" w:type="dxa"/>
-            <w:gridSpan w:val="6"/>
+            <w:gridSpan w:val="7"/>
           </w:tcPr>
           <w:p>
             <w:pPr>
@@ -14208,7 +14545,7 @@
         <w:tc>
           <w:tcPr>
             <w:tcW w:w="3223" w:type="dxa"/>
-            <w:gridSpan w:val="3"/>
+            <w:gridSpan w:val="4"/>
           </w:tcPr>
           <w:p>
             <w:pPr>
@@ -14278,7 +14615,7 @@
         <w:tc>
           <w:tcPr>
             <w:tcW w:w="6224" w:type="dxa"/>
-            <w:gridSpan w:val="6"/>
+            <w:gridSpan w:val="7"/>
             <w:shd w:val="clear" w:color="auto" w:fill="FFFFFF" w:themeFill="background1"/>
           </w:tcPr>
           <w:p>
@@ -14380,7 +14717,7 @@
         <w:tc>
           <w:tcPr>
             <w:tcW w:w="6224" w:type="dxa"/>
-            <w:gridSpan w:val="6"/>
+            <w:gridSpan w:val="7"/>
           </w:tcPr>
           <w:p>
             <w:pPr>
@@ -14430,6 +14767,7 @@
         <w:tc>
           <w:tcPr>
             <w:tcW w:w="1151" w:type="dxa"/>
+            <w:gridSpan w:val="2"/>
           </w:tcPr>
           <w:p>
             <w:pPr>
@@ -14532,6 +14870,61 @@
                 <w:szCs w:val="24"/>
               </w:rPr>
             </w:pPr>
+          </w:p>
+        </w:tc>
+      </w:tr>
+      <w:tr>
+        <w:trPr>
+          <w:trHeight w:val="314"/>
+        </w:trPr>
+        <w:tc>
+          <w:tcPr>
+            <w:cnfStyle w:val="001000000000" w:firstRow="0" w:lastRow="0" w:firstColumn="1" w:lastColumn="0" w:oddVBand="0" w:evenVBand="0" w:oddHBand="0" w:evenHBand="0" w:firstRowFirstColumn="0" w:firstRowLastColumn="0" w:lastRowFirstColumn="0" w:lastRowLastColumn="0"/>
+            <w:tcW w:w="1984" w:type="dxa"/>
+            <w:gridSpan w:val="2"/>
+          </w:tcPr>
+          <w:p>
+            <w:pPr>
+              <w:pStyle w:val="Prrafodelista"/>
+              <w:spacing w:line="360" w:lineRule="auto"/>
+              <w:ind w:left="0"/>
+              <w:rPr>
+                <w:sz w:val="24"/>
+                <w:szCs w:val="24"/>
+              </w:rPr>
+            </w:pPr>
+            <w:r>
+              <w:rPr>
+                <w:sz w:val="24"/>
+                <w:szCs w:val="24"/>
+              </w:rPr>
+              <w:t>Aprobación</w:t>
+            </w:r>
+          </w:p>
+        </w:tc>
+        <w:tc>
+          <w:tcPr>
+            <w:tcW w:w="6200" w:type="dxa"/>
+            <w:gridSpan w:val="6"/>
+          </w:tcPr>
+          <w:p>
+            <w:pPr>
+              <w:pStyle w:val="Prrafodelista"/>
+              <w:spacing w:line="360" w:lineRule="auto"/>
+              <w:ind w:left="0"/>
+              <w:cnfStyle w:val="000000000000" w:firstRow="0" w:lastRow="0" w:firstColumn="0" w:lastColumn="0" w:oddVBand="0" w:evenVBand="0" w:oddHBand="0" w:evenHBand="0" w:firstRowFirstColumn="0" w:firstRowLastColumn="0" w:lastRowFirstColumn="0" w:lastRowLastColumn="0"/>
+              <w:rPr>
+                <w:sz w:val="24"/>
+                <w:szCs w:val="24"/>
+              </w:rPr>
+            </w:pPr>
+            <w:r>
+              <w:rPr>
+                <w:sz w:val="24"/>
+                <w:szCs w:val="24"/>
+              </w:rPr>
+              <w:t>Aprobado/No aprobado</w:t>
+            </w:r>
           </w:p>
         </w:tc>
       </w:tr>
@@ -15099,6 +15492,7 @@
                 <w:sz w:val="24"/>
                 <w:szCs w:val="24"/>
               </w:rPr>
+              <w:lastRenderedPageBreak/>
               <w:t>6</w:t>
             </w:r>
           </w:p>
@@ -15197,7 +15591,6 @@
                 <w:sz w:val="24"/>
                 <w:szCs w:val="24"/>
               </w:rPr>
-              <w:lastRenderedPageBreak/>
               <w:t>7</w:t>
             </w:r>
           </w:p>
@@ -16224,7 +16617,6 @@
           <w:sz w:val="24"/>
           <w:szCs w:val="24"/>
         </w:rPr>
-        <w:lastRenderedPageBreak/>
         <w:t>CASOS DE USO</w:t>
       </w:r>
       <w:r>
@@ -16274,7 +16666,8 @@
       </w:tblPr>
       <w:tblGrid>
         <w:gridCol w:w="1960"/>
-        <w:gridCol w:w="1151"/>
+        <w:gridCol w:w="24"/>
+        <w:gridCol w:w="1127"/>
         <w:gridCol w:w="1070"/>
         <w:gridCol w:w="1002"/>
         <w:gridCol w:w="486"/>
@@ -16313,7 +16706,7 @@
         <w:tc>
           <w:tcPr>
             <w:tcW w:w="4772" w:type="dxa"/>
-            <w:gridSpan w:val="5"/>
+            <w:gridSpan w:val="6"/>
           </w:tcPr>
           <w:p>
             <w:pPr>
@@ -16414,7 +16807,7 @@
         <w:tc>
           <w:tcPr>
             <w:tcW w:w="6224" w:type="dxa"/>
-            <w:gridSpan w:val="6"/>
+            <w:gridSpan w:val="7"/>
           </w:tcPr>
           <w:p>
             <w:pPr>
@@ -16466,7 +16859,7 @@
         <w:tc>
           <w:tcPr>
             <w:tcW w:w="3223" w:type="dxa"/>
-            <w:gridSpan w:val="3"/>
+            <w:gridSpan w:val="4"/>
           </w:tcPr>
           <w:p>
             <w:pPr>
@@ -16536,7 +16929,7 @@
         <w:tc>
           <w:tcPr>
             <w:tcW w:w="6224" w:type="dxa"/>
-            <w:gridSpan w:val="6"/>
+            <w:gridSpan w:val="7"/>
             <w:shd w:val="clear" w:color="auto" w:fill="FFFFFF" w:themeFill="background1"/>
           </w:tcPr>
           <w:p>
@@ -16652,7 +17045,7 @@
         <w:tc>
           <w:tcPr>
             <w:tcW w:w="6224" w:type="dxa"/>
-            <w:gridSpan w:val="6"/>
+            <w:gridSpan w:val="7"/>
           </w:tcPr>
           <w:p>
             <w:pPr>
@@ -16723,6 +17116,7 @@
         <w:tc>
           <w:tcPr>
             <w:tcW w:w="1151" w:type="dxa"/>
+            <w:gridSpan w:val="2"/>
           </w:tcPr>
           <w:p>
             <w:pPr>
@@ -16825,6 +17219,61 @@
                 <w:szCs w:val="24"/>
               </w:rPr>
             </w:pPr>
+          </w:p>
+        </w:tc>
+      </w:tr>
+      <w:tr>
+        <w:trPr>
+          <w:trHeight w:val="314"/>
+        </w:trPr>
+        <w:tc>
+          <w:tcPr>
+            <w:cnfStyle w:val="001000000000" w:firstRow="0" w:lastRow="0" w:firstColumn="1" w:lastColumn="0" w:oddVBand="0" w:evenVBand="0" w:oddHBand="0" w:evenHBand="0" w:firstRowFirstColumn="0" w:firstRowLastColumn="0" w:lastRowFirstColumn="0" w:lastRowLastColumn="0"/>
+            <w:tcW w:w="1984" w:type="dxa"/>
+            <w:gridSpan w:val="2"/>
+          </w:tcPr>
+          <w:p>
+            <w:pPr>
+              <w:pStyle w:val="Prrafodelista"/>
+              <w:spacing w:line="360" w:lineRule="auto"/>
+              <w:ind w:left="0"/>
+              <w:rPr>
+                <w:sz w:val="24"/>
+                <w:szCs w:val="24"/>
+              </w:rPr>
+            </w:pPr>
+            <w:r>
+              <w:rPr>
+                <w:sz w:val="24"/>
+                <w:szCs w:val="24"/>
+              </w:rPr>
+              <w:t>Aprobación</w:t>
+            </w:r>
+          </w:p>
+        </w:tc>
+        <w:tc>
+          <w:tcPr>
+            <w:tcW w:w="6200" w:type="dxa"/>
+            <w:gridSpan w:val="6"/>
+          </w:tcPr>
+          <w:p>
+            <w:pPr>
+              <w:pStyle w:val="Prrafodelista"/>
+              <w:spacing w:line="360" w:lineRule="auto"/>
+              <w:ind w:left="0"/>
+              <w:cnfStyle w:val="000000000000" w:firstRow="0" w:lastRow="0" w:firstColumn="0" w:lastColumn="0" w:oddVBand="0" w:evenVBand="0" w:oddHBand="0" w:evenHBand="0" w:firstRowFirstColumn="0" w:firstRowLastColumn="0" w:lastRowFirstColumn="0" w:lastRowLastColumn="0"/>
+              <w:rPr>
+                <w:sz w:val="24"/>
+                <w:szCs w:val="24"/>
+              </w:rPr>
+            </w:pPr>
+            <w:r>
+              <w:rPr>
+                <w:sz w:val="24"/>
+                <w:szCs w:val="24"/>
+              </w:rPr>
+              <w:t>Aprobado/No aprobado</w:t>
+            </w:r>
           </w:p>
         </w:tc>
       </w:tr>
@@ -17345,6 +17794,7 @@
                 <w:sz w:val="24"/>
                 <w:szCs w:val="24"/>
               </w:rPr>
+              <w:lastRenderedPageBreak/>
               <w:t>4</w:t>
             </w:r>
           </w:p>
@@ -17400,7 +17850,6 @@
                 <w:sz w:val="24"/>
                 <w:szCs w:val="24"/>
               </w:rPr>
-              <w:lastRenderedPageBreak/>
               <w:t xml:space="preserve">(Valor </w:t>
             </w:r>
             <w:r>
@@ -18941,12 +19390,14 @@
       </w:tblPr>
       <w:tblGrid>
         <w:gridCol w:w="1960"/>
-        <w:gridCol w:w="1151"/>
+        <w:gridCol w:w="24"/>
+        <w:gridCol w:w="1127"/>
         <w:gridCol w:w="1070"/>
         <w:gridCol w:w="1002"/>
         <w:gridCol w:w="486"/>
         <w:gridCol w:w="1063"/>
-        <w:gridCol w:w="1452"/>
+        <w:gridCol w:w="1343"/>
+        <w:gridCol w:w="109"/>
       </w:tblGrid>
       <w:tr>
         <w:trPr>
@@ -18980,7 +19431,7 @@
         <w:tc>
           <w:tcPr>
             <w:tcW w:w="4772" w:type="dxa"/>
-            <w:gridSpan w:val="5"/>
+            <w:gridSpan w:val="6"/>
           </w:tcPr>
           <w:p>
             <w:pPr>
@@ -19019,6 +19470,7 @@
         <w:tc>
           <w:tcPr>
             <w:tcW w:w="1452" w:type="dxa"/>
+            <w:gridSpan w:val="2"/>
           </w:tcPr>
           <w:p>
             <w:pPr>
@@ -19081,7 +19533,7 @@
         <w:tc>
           <w:tcPr>
             <w:tcW w:w="6224" w:type="dxa"/>
-            <w:gridSpan w:val="6"/>
+            <w:gridSpan w:val="8"/>
           </w:tcPr>
           <w:p>
             <w:pPr>
@@ -19133,7 +19585,7 @@
         <w:tc>
           <w:tcPr>
             <w:tcW w:w="3223" w:type="dxa"/>
-            <w:gridSpan w:val="3"/>
+            <w:gridSpan w:val="4"/>
           </w:tcPr>
           <w:p>
             <w:pPr>
@@ -19158,7 +19610,7 @@
         <w:tc>
           <w:tcPr>
             <w:tcW w:w="3001" w:type="dxa"/>
-            <w:gridSpan w:val="3"/>
+            <w:gridSpan w:val="4"/>
           </w:tcPr>
           <w:p>
             <w:pPr>
@@ -19203,7 +19655,7 @@
         <w:tc>
           <w:tcPr>
             <w:tcW w:w="6224" w:type="dxa"/>
-            <w:gridSpan w:val="6"/>
+            <w:gridSpan w:val="8"/>
             <w:shd w:val="clear" w:color="auto" w:fill="FFFFFF" w:themeFill="background1"/>
           </w:tcPr>
           <w:p>
@@ -19277,7 +19729,7 @@
         <w:tc>
           <w:tcPr>
             <w:tcW w:w="6224" w:type="dxa"/>
-            <w:gridSpan w:val="6"/>
+            <w:gridSpan w:val="8"/>
           </w:tcPr>
           <w:p>
             <w:pPr>
@@ -19355,6 +19807,7 @@
         <w:tc>
           <w:tcPr>
             <w:tcW w:w="1151" w:type="dxa"/>
+            <w:gridSpan w:val="2"/>
           </w:tcPr>
           <w:p>
             <w:pPr>
@@ -19445,18 +19898,77 @@
         <w:tc>
           <w:tcPr>
             <w:tcW w:w="1452" w:type="dxa"/>
-          </w:tcPr>
-          <w:p>
-            <w:pPr>
-              <w:pStyle w:val="Prrafodelista"/>
-              <w:spacing w:line="360" w:lineRule="auto"/>
-              <w:ind w:left="0"/>
-              <w:cnfStyle w:val="000000000000" w:firstRow="0" w:lastRow="0" w:firstColumn="0" w:lastColumn="0" w:oddVBand="0" w:evenVBand="0" w:oddHBand="0" w:evenHBand="0" w:firstRowFirstColumn="0" w:firstRowLastColumn="0" w:lastRowFirstColumn="0" w:lastRowLastColumn="0"/>
-              <w:rPr>
-                <w:sz w:val="24"/>
-                <w:szCs w:val="24"/>
-              </w:rPr>
-            </w:pPr>
+            <w:gridSpan w:val="2"/>
+          </w:tcPr>
+          <w:p>
+            <w:pPr>
+              <w:pStyle w:val="Prrafodelista"/>
+              <w:spacing w:line="360" w:lineRule="auto"/>
+              <w:ind w:left="0"/>
+              <w:cnfStyle w:val="000000000000" w:firstRow="0" w:lastRow="0" w:firstColumn="0" w:lastColumn="0" w:oddVBand="0" w:evenVBand="0" w:oddHBand="0" w:evenHBand="0" w:firstRowFirstColumn="0" w:firstRowLastColumn="0" w:lastRowFirstColumn="0" w:lastRowLastColumn="0"/>
+              <w:rPr>
+                <w:sz w:val="24"/>
+                <w:szCs w:val="24"/>
+              </w:rPr>
+            </w:pPr>
+          </w:p>
+        </w:tc>
+      </w:tr>
+      <w:tr>
+        <w:trPr>
+          <w:gridAfter w:val="1"/>
+          <w:wAfter w:w="109" w:type="dxa"/>
+          <w:trHeight w:val="314"/>
+        </w:trPr>
+        <w:tc>
+          <w:tcPr>
+            <w:cnfStyle w:val="001000000000" w:firstRow="0" w:lastRow="0" w:firstColumn="1" w:lastColumn="0" w:oddVBand="0" w:evenVBand="0" w:oddHBand="0" w:evenHBand="0" w:firstRowFirstColumn="0" w:firstRowLastColumn="0" w:lastRowFirstColumn="0" w:lastRowLastColumn="0"/>
+            <w:tcW w:w="1984" w:type="dxa"/>
+            <w:gridSpan w:val="2"/>
+          </w:tcPr>
+          <w:p>
+            <w:pPr>
+              <w:pStyle w:val="Prrafodelista"/>
+              <w:spacing w:line="360" w:lineRule="auto"/>
+              <w:ind w:left="0"/>
+              <w:rPr>
+                <w:sz w:val="24"/>
+                <w:szCs w:val="24"/>
+              </w:rPr>
+            </w:pPr>
+            <w:r>
+              <w:rPr>
+                <w:sz w:val="24"/>
+                <w:szCs w:val="24"/>
+              </w:rPr>
+              <w:lastRenderedPageBreak/>
+              <w:t>Aprobación</w:t>
+            </w:r>
+          </w:p>
+        </w:tc>
+        <w:tc>
+          <w:tcPr>
+            <w:tcW w:w="6091" w:type="dxa"/>
+            <w:gridSpan w:val="6"/>
+          </w:tcPr>
+          <w:p>
+            <w:pPr>
+              <w:pStyle w:val="Prrafodelista"/>
+              <w:spacing w:line="360" w:lineRule="auto"/>
+              <w:ind w:left="0"/>
+              <w:cnfStyle w:val="000000000000" w:firstRow="0" w:lastRow="0" w:firstColumn="0" w:lastColumn="0" w:oddVBand="0" w:evenVBand="0" w:oddHBand="0" w:evenHBand="0" w:firstRowFirstColumn="0" w:firstRowLastColumn="0" w:lastRowFirstColumn="0" w:lastRowLastColumn="0"/>
+              <w:rPr>
+                <w:sz w:val="24"/>
+                <w:szCs w:val="24"/>
+              </w:rPr>
+            </w:pPr>
+            <w:r>
+              <w:rPr>
+                <w:sz w:val="24"/>
+                <w:szCs w:val="24"/>
+              </w:rPr>
+              <w:t>Aprobado/No aprobado</w:t>
+            </w:r>
           </w:p>
         </w:tc>
       </w:tr>
@@ -19534,7 +20046,6 @@
                 <w:sz w:val="24"/>
                 <w:szCs w:val="24"/>
               </w:rPr>
-              <w:lastRenderedPageBreak/>
               <w:t xml:space="preserve">Gestionar </w:t>
             </w:r>
             <w:r>
@@ -20534,6 +21045,7 @@
                 <w:sz w:val="24"/>
                 <w:szCs w:val="24"/>
               </w:rPr>
+              <w:lastRenderedPageBreak/>
               <w:t>Curso Normal</w:t>
             </w:r>
             <w:r>
@@ -20595,7 +21107,6 @@
                 <w:sz w:val="24"/>
                 <w:szCs w:val="24"/>
               </w:rPr>
-              <w:lastRenderedPageBreak/>
               <w:t>1</w:t>
             </w:r>
           </w:p>
@@ -21198,7 +21709,8 @@
       </w:tblPr>
       <w:tblGrid>
         <w:gridCol w:w="1960"/>
-        <w:gridCol w:w="1151"/>
+        <w:gridCol w:w="24"/>
+        <w:gridCol w:w="1127"/>
         <w:gridCol w:w="1070"/>
         <w:gridCol w:w="1002"/>
         <w:gridCol w:w="486"/>
@@ -21237,7 +21749,7 @@
         <w:tc>
           <w:tcPr>
             <w:tcW w:w="4772" w:type="dxa"/>
-            <w:gridSpan w:val="5"/>
+            <w:gridSpan w:val="6"/>
           </w:tcPr>
           <w:p>
             <w:pPr>
@@ -21346,7 +21858,7 @@
         <w:tc>
           <w:tcPr>
             <w:tcW w:w="6224" w:type="dxa"/>
-            <w:gridSpan w:val="6"/>
+            <w:gridSpan w:val="7"/>
           </w:tcPr>
           <w:p>
             <w:pPr>
@@ -21398,7 +21910,7 @@
         <w:tc>
           <w:tcPr>
             <w:tcW w:w="3223" w:type="dxa"/>
-            <w:gridSpan w:val="3"/>
+            <w:gridSpan w:val="4"/>
           </w:tcPr>
           <w:p>
             <w:pPr>
@@ -21468,7 +21980,7 @@
         <w:tc>
           <w:tcPr>
             <w:tcW w:w="6224" w:type="dxa"/>
-            <w:gridSpan w:val="6"/>
+            <w:gridSpan w:val="7"/>
             <w:shd w:val="clear" w:color="auto" w:fill="FFFFFF" w:themeFill="background1"/>
           </w:tcPr>
           <w:p>
@@ -21542,7 +22054,7 @@
         <w:tc>
           <w:tcPr>
             <w:tcW w:w="6224" w:type="dxa"/>
-            <w:gridSpan w:val="6"/>
+            <w:gridSpan w:val="7"/>
           </w:tcPr>
           <w:p>
             <w:pPr>
@@ -21578,6 +22090,9 @@
         </w:tc>
       </w:tr>
       <w:tr>
+        <w:trPr>
+          <w:trHeight w:val="566"/>
+        </w:trPr>
         <w:tc>
           <w:tcPr>
             <w:cnfStyle w:val="001000000000" w:firstRow="0" w:lastRow="0" w:firstColumn="1" w:lastColumn="0" w:oddVBand="0" w:evenVBand="0" w:oddHBand="0" w:evenHBand="0" w:firstRowFirstColumn="0" w:firstRowLastColumn="0" w:lastRowFirstColumn="0" w:lastRowLastColumn="0"/>
@@ -21599,6 +22114,7 @@
                 <w:sz w:val="24"/>
                 <w:szCs w:val="24"/>
               </w:rPr>
+              <w:lastRenderedPageBreak/>
               <w:t>Autor</w:t>
             </w:r>
           </w:p>
@@ -21606,6 +22122,7 @@
         <w:tc>
           <w:tcPr>
             <w:tcW w:w="1151" w:type="dxa"/>
+            <w:gridSpan w:val="2"/>
           </w:tcPr>
           <w:p>
             <w:pPr>
@@ -21708,6 +22225,61 @@
                 <w:szCs w:val="24"/>
               </w:rPr>
             </w:pPr>
+          </w:p>
+        </w:tc>
+      </w:tr>
+      <w:tr>
+        <w:trPr>
+          <w:trHeight w:val="314"/>
+        </w:trPr>
+        <w:tc>
+          <w:tcPr>
+            <w:cnfStyle w:val="001000000000" w:firstRow="0" w:lastRow="0" w:firstColumn="1" w:lastColumn="0" w:oddVBand="0" w:evenVBand="0" w:oddHBand="0" w:evenHBand="0" w:firstRowFirstColumn="0" w:firstRowLastColumn="0" w:lastRowFirstColumn="0" w:lastRowLastColumn="0"/>
+            <w:tcW w:w="1984" w:type="dxa"/>
+            <w:gridSpan w:val="2"/>
+          </w:tcPr>
+          <w:p>
+            <w:pPr>
+              <w:pStyle w:val="Prrafodelista"/>
+              <w:spacing w:line="360" w:lineRule="auto"/>
+              <w:ind w:left="0"/>
+              <w:rPr>
+                <w:sz w:val="24"/>
+                <w:szCs w:val="24"/>
+              </w:rPr>
+            </w:pPr>
+            <w:r>
+              <w:rPr>
+                <w:sz w:val="24"/>
+                <w:szCs w:val="24"/>
+              </w:rPr>
+              <w:t>Aprobación</w:t>
+            </w:r>
+          </w:p>
+        </w:tc>
+        <w:tc>
+          <w:tcPr>
+            <w:tcW w:w="6200" w:type="dxa"/>
+            <w:gridSpan w:val="6"/>
+          </w:tcPr>
+          <w:p>
+            <w:pPr>
+              <w:pStyle w:val="Prrafodelista"/>
+              <w:spacing w:line="360" w:lineRule="auto"/>
+              <w:ind w:left="0"/>
+              <w:cnfStyle w:val="000000000000" w:firstRow="0" w:lastRow="0" w:firstColumn="0" w:lastColumn="0" w:oddVBand="0" w:evenVBand="0" w:oddHBand="0" w:evenHBand="0" w:firstRowFirstColumn="0" w:firstRowLastColumn="0" w:lastRowFirstColumn="0" w:lastRowLastColumn="0"/>
+              <w:rPr>
+                <w:sz w:val="24"/>
+                <w:szCs w:val="24"/>
+              </w:rPr>
+            </w:pPr>
+            <w:r>
+              <w:rPr>
+                <w:sz w:val="24"/>
+                <w:szCs w:val="24"/>
+              </w:rPr>
+              <w:t>Aprobado/No aprobado</w:t>
+            </w:r>
           </w:p>
         </w:tc>
       </w:tr>
@@ -21757,7 +22329,6 @@
                 <w:sz w:val="24"/>
                 <w:szCs w:val="24"/>
               </w:rPr>
-              <w:lastRenderedPageBreak/>
               <w:t>Propósito</w:t>
             </w:r>
           </w:p>
@@ -22252,22 +22823,13 @@
               </w:rPr>
               <w:t xml:space="preserve">na </w:t>
             </w:r>
-            <w:proofErr w:type="gramStart"/>
-            <w:r>
-              <w:rPr>
-                <w:sz w:val="24"/>
-                <w:szCs w:val="24"/>
-              </w:rPr>
-              <w:t xml:space="preserve">escala </w:t>
-            </w:r>
-            <w:r>
-              <w:rPr>
-                <w:sz w:val="24"/>
-                <w:szCs w:val="24"/>
-              </w:rPr>
-              <w:t xml:space="preserve"> de</w:t>
-            </w:r>
-            <w:proofErr w:type="gramEnd"/>
+            <w:r>
+              <w:rPr>
+                <w:sz w:val="24"/>
+                <w:szCs w:val="24"/>
+              </w:rPr>
+              <w:t>escala de</w:t>
+            </w:r>
             <w:r>
               <w:rPr>
                 <w:sz w:val="24"/>
@@ -22659,6 +23221,7 @@
                 <w:sz w:val="24"/>
                 <w:szCs w:val="24"/>
               </w:rPr>
+              <w:lastRenderedPageBreak/>
               <w:t>8</w:t>
             </w:r>
           </w:p>
@@ -22803,7 +23366,6 @@
                 <w:sz w:val="24"/>
                 <w:szCs w:val="24"/>
               </w:rPr>
-              <w:lastRenderedPageBreak/>
               <w:t xml:space="preserve">Ventana Emergente </w:t>
             </w:r>
           </w:p>
@@ -22823,7 +23385,6 @@
       <w:tr>
         <w:tc>
           <w:tcPr>
-            <w:cnfStyle w:val="001000000000" w:firstRow="0" w:lastRow="0" w:firstColumn="1" w:lastColumn="0" w:oddVBand="0" w:evenVBand="0" w:oddHBand="0" w:evenHBand="0" w:firstRowFirstColumn="0" w:firstRowLastColumn="0" w:lastRowFirstColumn="0" w:lastRowLastColumn="0"/>
             <w:tcW w:w="541" w:type="dxa"/>
           </w:tcPr>
           <w:p>
@@ -22832,17 +23393,17 @@
               <w:spacing w:line="360" w:lineRule="auto"/>
               <w:ind w:left="0"/>
               <w:jc w:val="center"/>
-              <w:rPr>
-                <w:sz w:val="24"/>
-                <w:szCs w:val="24"/>
-              </w:rPr>
-            </w:pPr>
-            <w:r>
-              <w:rPr>
-                <w:sz w:val="24"/>
-                <w:szCs w:val="24"/>
-              </w:rPr>
-              <w:lastRenderedPageBreak/>
+              <w:cnfStyle w:val="001000000000" w:firstRow="0" w:lastRow="0" w:firstColumn="1" w:lastColumn="0" w:oddVBand="0" w:evenVBand="0" w:oddHBand="0" w:evenHBand="0" w:firstRowFirstColumn="0" w:firstRowLastColumn="0" w:lastRowFirstColumn="0" w:lastRowLastColumn="0"/>
+              <w:rPr>
+                <w:sz w:val="24"/>
+                <w:szCs w:val="24"/>
+              </w:rPr>
+            </w:pPr>
+            <w:r>
+              <w:rPr>
+                <w:sz w:val="24"/>
+                <w:szCs w:val="24"/>
+              </w:rPr>
               <w:t>10</w:t>
             </w:r>
           </w:p>
@@ -22855,7 +23416,6 @@
             <w:pPr>
               <w:pStyle w:val="Prrafodelista"/>
               <w:ind w:left="0"/>
-              <w:cnfStyle w:val="000000000000" w:firstRow="0" w:lastRow="0" w:firstColumn="0" w:lastColumn="0" w:oddVBand="0" w:evenVBand="0" w:oddHBand="0" w:evenHBand="0" w:firstRowFirstColumn="0" w:firstRowLastColumn="0" w:lastRowFirstColumn="0" w:lastRowLastColumn="0"/>
               <w:rPr>
                 <w:sz w:val="24"/>
                 <w:szCs w:val="24"/>
@@ -22868,6 +23428,8 @@
               </w:rPr>
               <w:t xml:space="preserve">El usuario oprime el botón guardar </w:t>
             </w:r>
+            <w:bookmarkStart w:id="0" w:name="_GoBack"/>
+            <w:bookmarkEnd w:id="0"/>
           </w:p>
         </w:tc>
         <w:tc>
@@ -22879,7 +23441,6 @@
               <w:pStyle w:val="Prrafodelista"/>
               <w:ind w:left="0"/>
               <w:jc w:val="center"/>
-              <w:cnfStyle w:val="000000000000" w:firstRow="0" w:lastRow="0" w:firstColumn="0" w:lastColumn="0" w:oddVBand="0" w:evenVBand="0" w:oddHBand="0" w:evenHBand="0" w:firstRowFirstColumn="0" w:firstRowLastColumn="0" w:lastRowFirstColumn="0" w:lastRowLastColumn="0"/>
               <w:rPr>
                 <w:b/>
                 <w:sz w:val="24"/>
@@ -22904,7 +23465,6 @@
             <w:pPr>
               <w:pStyle w:val="Prrafodelista"/>
               <w:ind w:left="0"/>
-              <w:cnfStyle w:val="000000000000" w:firstRow="0" w:lastRow="0" w:firstColumn="0" w:lastColumn="0" w:oddVBand="0" w:evenVBand="0" w:oddHBand="0" w:evenHBand="0" w:firstRowFirstColumn="0" w:firstRowLastColumn="0" w:lastRowFirstColumn="0" w:lastRowLastColumn="0"/>
               <w:rPr>
                 <w:sz w:val="24"/>
                 <w:szCs w:val="24"/>
@@ -22922,7 +23482,6 @@
             <w:pPr>
               <w:pStyle w:val="Prrafodelista"/>
               <w:ind w:left="0"/>
-              <w:cnfStyle w:val="000000000000" w:firstRow="0" w:lastRow="0" w:firstColumn="0" w:lastColumn="0" w:oddVBand="0" w:evenVBand="0" w:oddHBand="0" w:evenHBand="0" w:firstRowFirstColumn="0" w:firstRowLastColumn="0" w:lastRowFirstColumn="0" w:lastRowLastColumn="0"/>
               <w:rPr>
                 <w:sz w:val="24"/>
                 <w:szCs w:val="24"/>
@@ -23020,15 +23579,13 @@
               </w:rPr>
               <w:t xml:space="preserve">Se muestra en la cuadrícula donde están listados </w:t>
             </w:r>
-            <w:proofErr w:type="gramStart"/>
-            <w:r>
-              <w:rPr>
-                <w:sz w:val="24"/>
-                <w:szCs w:val="24"/>
-              </w:rPr>
-              <w:t>todas los tiempos</w:t>
-            </w:r>
-            <w:proofErr w:type="gramEnd"/>
+            <w:r>
+              <w:rPr>
+                <w:sz w:val="24"/>
+                <w:szCs w:val="24"/>
+              </w:rPr>
+              <w:t>todos los tiempos</w:t>
+            </w:r>
             <w:r>
               <w:rPr>
                 <w:sz w:val="24"/>
@@ -23641,6 +24198,7 @@
                 <w:sz w:val="24"/>
                 <w:szCs w:val="24"/>
               </w:rPr>
+              <w:lastRenderedPageBreak/>
               <w:t>Longitud máxima de 50 caracteres.</w:t>
             </w:r>
           </w:p>
@@ -23667,6 +24225,7 @@
                 <w:sz w:val="24"/>
                 <w:szCs w:val="24"/>
               </w:rPr>
+              <w:lastRenderedPageBreak/>
               <w:t>6</w:t>
             </w:r>
           </w:p>
@@ -23811,7 +24370,6 @@
                 <w:sz w:val="24"/>
                 <w:szCs w:val="24"/>
               </w:rPr>
-              <w:lastRenderedPageBreak/>
               <w:t>5</w:t>
             </w:r>
           </w:p>
@@ -23907,7 +24465,8 @@
       </w:tblPr>
       <w:tblGrid>
         <w:gridCol w:w="1960"/>
-        <w:gridCol w:w="1151"/>
+        <w:gridCol w:w="24"/>
+        <w:gridCol w:w="1127"/>
         <w:gridCol w:w="1070"/>
         <w:gridCol w:w="1002"/>
         <w:gridCol w:w="486"/>
@@ -23946,7 +24505,7 @@
         <w:tc>
           <w:tcPr>
             <w:tcW w:w="4772" w:type="dxa"/>
-            <w:gridSpan w:val="5"/>
+            <w:gridSpan w:val="6"/>
           </w:tcPr>
           <w:p>
             <w:pPr>
@@ -24054,7 +24613,7 @@
         <w:tc>
           <w:tcPr>
             <w:tcW w:w="6224" w:type="dxa"/>
-            <w:gridSpan w:val="6"/>
+            <w:gridSpan w:val="7"/>
           </w:tcPr>
           <w:p>
             <w:pPr>
@@ -24106,7 +24665,7 @@
         <w:tc>
           <w:tcPr>
             <w:tcW w:w="3223" w:type="dxa"/>
-            <w:gridSpan w:val="3"/>
+            <w:gridSpan w:val="4"/>
           </w:tcPr>
           <w:p>
             <w:pPr>
@@ -24176,7 +24735,7 @@
         <w:tc>
           <w:tcPr>
             <w:tcW w:w="6224" w:type="dxa"/>
-            <w:gridSpan w:val="6"/>
+            <w:gridSpan w:val="7"/>
             <w:shd w:val="clear" w:color="auto" w:fill="FFFFFF" w:themeFill="background1"/>
           </w:tcPr>
           <w:p>
@@ -24243,7 +24802,7 @@
         <w:tc>
           <w:tcPr>
             <w:tcW w:w="6224" w:type="dxa"/>
-            <w:gridSpan w:val="6"/>
+            <w:gridSpan w:val="7"/>
           </w:tcPr>
           <w:p>
             <w:pPr>
@@ -24293,6 +24852,7 @@
         <w:tc>
           <w:tcPr>
             <w:tcW w:w="1151" w:type="dxa"/>
+            <w:gridSpan w:val="2"/>
           </w:tcPr>
           <w:p>
             <w:pPr>
@@ -24395,6 +24955,61 @@
                 <w:szCs w:val="24"/>
               </w:rPr>
             </w:pPr>
+          </w:p>
+        </w:tc>
+      </w:tr>
+      <w:tr>
+        <w:trPr>
+          <w:trHeight w:val="314"/>
+        </w:trPr>
+        <w:tc>
+          <w:tcPr>
+            <w:cnfStyle w:val="001000000000" w:firstRow="0" w:lastRow="0" w:firstColumn="1" w:lastColumn="0" w:oddVBand="0" w:evenVBand="0" w:oddHBand="0" w:evenHBand="0" w:firstRowFirstColumn="0" w:firstRowLastColumn="0" w:lastRowFirstColumn="0" w:lastRowLastColumn="0"/>
+            <w:tcW w:w="1984" w:type="dxa"/>
+            <w:gridSpan w:val="2"/>
+          </w:tcPr>
+          <w:p>
+            <w:pPr>
+              <w:pStyle w:val="Prrafodelista"/>
+              <w:spacing w:line="360" w:lineRule="auto"/>
+              <w:ind w:left="0"/>
+              <w:rPr>
+                <w:sz w:val="24"/>
+                <w:szCs w:val="24"/>
+              </w:rPr>
+            </w:pPr>
+            <w:r>
+              <w:rPr>
+                <w:sz w:val="24"/>
+                <w:szCs w:val="24"/>
+              </w:rPr>
+              <w:t>Aprobación</w:t>
+            </w:r>
+          </w:p>
+        </w:tc>
+        <w:tc>
+          <w:tcPr>
+            <w:tcW w:w="6200" w:type="dxa"/>
+            <w:gridSpan w:val="6"/>
+          </w:tcPr>
+          <w:p>
+            <w:pPr>
+              <w:pStyle w:val="Prrafodelista"/>
+              <w:spacing w:line="360" w:lineRule="auto"/>
+              <w:ind w:left="0"/>
+              <w:cnfStyle w:val="000000000000" w:firstRow="0" w:lastRow="0" w:firstColumn="0" w:lastColumn="0" w:oddVBand="0" w:evenVBand="0" w:oddHBand="0" w:evenHBand="0" w:firstRowFirstColumn="0" w:firstRowLastColumn="0" w:lastRowFirstColumn="0" w:lastRowLastColumn="0"/>
+              <w:rPr>
+                <w:sz w:val="24"/>
+                <w:szCs w:val="24"/>
+              </w:rPr>
+            </w:pPr>
+            <w:r>
+              <w:rPr>
+                <w:sz w:val="24"/>
+                <w:szCs w:val="24"/>
+              </w:rPr>
+              <w:t>Aprobado/No aprobado</w:t>
+            </w:r>
           </w:p>
         </w:tc>
       </w:tr>
@@ -24545,6 +25160,7 @@
                 <w:sz w:val="24"/>
                 <w:szCs w:val="24"/>
               </w:rPr>
+              <w:lastRenderedPageBreak/>
               <w:t>Iniciar sesión</w:t>
             </w:r>
             <w:r>
@@ -24580,6 +25196,7 @@
                 <w:sz w:val="24"/>
                 <w:szCs w:val="24"/>
               </w:rPr>
+              <w:lastRenderedPageBreak/>
               <w:t>1</w:t>
             </w:r>
           </w:p>
@@ -24741,15 +25358,7 @@
                 <w:sz w:val="24"/>
                 <w:szCs w:val="24"/>
               </w:rPr>
-              <w:t xml:space="preserve"> Longitud máxima de 20 caracteres mínimo 7 </w:t>
-            </w:r>
-            <w:r>
-              <w:rPr>
-                <w:sz w:val="24"/>
-                <w:szCs w:val="24"/>
-              </w:rPr>
-              <w:lastRenderedPageBreak/>
-              <w:t>caracteres, debe contener mínimo 1 mayúscula y 1 carácter numérico.</w:t>
+              <w:t xml:space="preserve"> Longitud máxima de 20 caracteres mínimo 7 caracteres, debe contener mínimo 1 mayúscula y 1 carácter numérico.</w:t>
             </w:r>
           </w:p>
         </w:tc>
@@ -25143,15 +25752,13 @@
               </w:rPr>
               <w:t xml:space="preserve">El usuario ingresa contraseña diferente a las reglas (1mayuscula 1numero, min 7 </w:t>
             </w:r>
-            <w:proofErr w:type="spellStart"/>
-            <w:r>
-              <w:rPr>
-                <w:sz w:val="24"/>
-                <w:szCs w:val="24"/>
-              </w:rPr>
-              <w:t>digitos</w:t>
-            </w:r>
-            <w:proofErr w:type="spellEnd"/>
+            <w:r>
+              <w:rPr>
+                <w:sz w:val="24"/>
+                <w:szCs w:val="24"/>
+              </w:rPr>
+              <w:t>dígitos.</w:t>
+            </w:r>
           </w:p>
         </w:tc>
       </w:tr>
@@ -26449,7 +27056,7 @@
 </file>
 
 <file path=customXml/itemProps1.xml><?xml version="1.0" encoding="utf-8"?>
-<ds:datastoreItem xmlns:ds="http://schemas.openxmlformats.org/officeDocument/2006/customXml" ds:itemID="{B4D288C9-DC2F-4E99-9D5A-018C237C7796}">
+<ds:datastoreItem xmlns:ds="http://schemas.openxmlformats.org/officeDocument/2006/customXml" ds:itemID="{43FF9C4E-B1BC-4B2B-A282-A0D88149EA1B}">
   <ds:schemaRefs>
     <ds:schemaRef ds:uri="http://schemas.openxmlformats.org/officeDocument/2006/bibliography"/>
   </ds:schemaRefs>

</xml_diff>